<commit_message>
task 2 & 3 edited
</commit_message>
<xml_diff>
--- a/Task 02/Task 02.docx
+++ b/Task 02/Task 02.docx
@@ -772,15 +772,7 @@
               <w:jc w:val="both"/>
             </w:pPr>
             <w:r>
-              <w:t>/</w:t>
-            </w:r>
-            <w:proofErr w:type="spellStart"/>
-            <w:r>
-              <w:t>api</w:t>
-            </w:r>
-            <w:proofErr w:type="spellEnd"/>
-            <w:r>
-              <w:t>/v1/book</w:t>
+              <w:t>/api/v1/book</w:t>
             </w:r>
           </w:p>
         </w:tc>
@@ -853,27 +845,7 @@
                 <w:sz w:val="18"/>
                 <w:szCs w:val="18"/>
               </w:rPr>
-              <w:t>'localhost:8084/book-info-manager-1.0/</w:t>
-            </w:r>
-            <w:proofErr w:type="spellStart"/>
-            <w:r>
-              <w:rPr>
-                <w:rFonts w:ascii="Courier New" w:eastAsia="Courier New" w:hAnsi="Courier New" w:cs="Courier New"/>
-                <w:color w:val="2A00FF"/>
-                <w:sz w:val="18"/>
-                <w:szCs w:val="18"/>
-              </w:rPr>
-              <w:t>api</w:t>
-            </w:r>
-            <w:proofErr w:type="spellEnd"/>
-            <w:r>
-              <w:rPr>
-                <w:rFonts w:ascii="Courier New" w:eastAsia="Courier New" w:hAnsi="Courier New" w:cs="Courier New"/>
-                <w:color w:val="2A00FF"/>
-                <w:sz w:val="18"/>
-                <w:szCs w:val="18"/>
-              </w:rPr>
-              <w:t>/v1/book'</w:t>
+              <w:t>'localhost:8084/book-info-manager-1.0/api/v1/book'</w:t>
             </w:r>
             <w:r>
               <w:rPr>
@@ -953,34 +925,15 @@
                 <w:sz w:val="18"/>
                 <w:szCs w:val="18"/>
               </w:rPr>
-              <w:t>"id</w:t>
-            </w:r>
-            <w:proofErr w:type="gramStart"/>
-            <w:r>
-              <w:rPr>
-                <w:rFonts w:ascii="Courier New" w:eastAsia="Courier New" w:hAnsi="Courier New" w:cs="Courier New"/>
-                <w:color w:val="A31515"/>
-                <w:sz w:val="18"/>
-                <w:szCs w:val="18"/>
-              </w:rPr>
-              <w:t>"</w:t>
-            </w:r>
-            <w:r>
-              <w:rPr>
-                <w:rFonts w:ascii="Courier New" w:eastAsia="Courier New" w:hAnsi="Courier New" w:cs="Courier New"/>
-                <w:sz w:val="18"/>
-                <w:szCs w:val="18"/>
-              </w:rPr>
-              <w:t xml:space="preserve"> :</w:t>
-            </w:r>
-            <w:proofErr w:type="gramEnd"/>
-            <w:r>
-              <w:rPr>
-                <w:rFonts w:ascii="Courier New" w:eastAsia="Courier New" w:hAnsi="Courier New" w:cs="Courier New"/>
-                <w:sz w:val="18"/>
-                <w:szCs w:val="18"/>
-              </w:rPr>
-              <w:t xml:space="preserve"> </w:t>
+              <w:t>"id"</w:t>
+            </w:r>
+            <w:r>
+              <w:rPr>
+                <w:rFonts w:ascii="Courier New" w:eastAsia="Courier New" w:hAnsi="Courier New" w:cs="Courier New"/>
+                <w:sz w:val="18"/>
+                <w:szCs w:val="18"/>
+              </w:rPr>
+              <w:t xml:space="preserve"> : </w:t>
             </w:r>
             <w:r>
               <w:rPr>
@@ -1027,45 +980,15 @@
                 <w:sz w:val="18"/>
                 <w:szCs w:val="18"/>
               </w:rPr>
-              <w:t>"</w:t>
-            </w:r>
-            <w:proofErr w:type="spellStart"/>
-            <w:r>
-              <w:rPr>
-                <w:rFonts w:ascii="Courier New" w:eastAsia="Courier New" w:hAnsi="Courier New" w:cs="Courier New"/>
-                <w:color w:val="A31515"/>
-                <w:sz w:val="18"/>
-                <w:szCs w:val="18"/>
-              </w:rPr>
-              <w:t>bookName</w:t>
-            </w:r>
-            <w:proofErr w:type="spellEnd"/>
-            <w:proofErr w:type="gramStart"/>
-            <w:r>
-              <w:rPr>
-                <w:rFonts w:ascii="Courier New" w:eastAsia="Courier New" w:hAnsi="Courier New" w:cs="Courier New"/>
-                <w:color w:val="A31515"/>
-                <w:sz w:val="18"/>
-                <w:szCs w:val="18"/>
-              </w:rPr>
-              <w:t>"</w:t>
-            </w:r>
-            <w:r>
-              <w:rPr>
-                <w:rFonts w:ascii="Courier New" w:eastAsia="Courier New" w:hAnsi="Courier New" w:cs="Courier New"/>
-                <w:sz w:val="18"/>
-                <w:szCs w:val="18"/>
-              </w:rPr>
-              <w:t xml:space="preserve"> :</w:t>
-            </w:r>
-            <w:proofErr w:type="gramEnd"/>
-            <w:r>
-              <w:rPr>
-                <w:rFonts w:ascii="Courier New" w:eastAsia="Courier New" w:hAnsi="Courier New" w:cs="Courier New"/>
-                <w:sz w:val="18"/>
-                <w:szCs w:val="18"/>
-              </w:rPr>
-              <w:t xml:space="preserve"> </w:t>
+              <w:t>"bookName"</w:t>
+            </w:r>
+            <w:r>
+              <w:rPr>
+                <w:rFonts w:ascii="Courier New" w:eastAsia="Courier New" w:hAnsi="Courier New" w:cs="Courier New"/>
+                <w:sz w:val="18"/>
+                <w:szCs w:val="18"/>
+              </w:rPr>
+              <w:t xml:space="preserve"> : </w:t>
             </w:r>
             <w:r>
               <w:rPr>
@@ -1074,27 +997,7 @@
                 <w:sz w:val="18"/>
                 <w:szCs w:val="18"/>
               </w:rPr>
-              <w:t>"</w:t>
-            </w:r>
-            <w:proofErr w:type="spellStart"/>
-            <w:r>
-              <w:rPr>
-                <w:rFonts w:ascii="Courier New" w:eastAsia="Courier New" w:hAnsi="Courier New" w:cs="Courier New"/>
-                <w:color w:val="0451A5"/>
-                <w:sz w:val="18"/>
-                <w:szCs w:val="18"/>
-              </w:rPr>
-              <w:t>Kobi</w:t>
-            </w:r>
-            <w:proofErr w:type="spellEnd"/>
-            <w:r>
-              <w:rPr>
-                <w:rFonts w:ascii="Courier New" w:eastAsia="Courier New" w:hAnsi="Courier New" w:cs="Courier New"/>
-                <w:color w:val="0451A5"/>
-                <w:sz w:val="18"/>
-                <w:szCs w:val="18"/>
-              </w:rPr>
-              <w:t>"</w:t>
+              <w:t>"Kobi"</w:t>
             </w:r>
             <w:r>
               <w:rPr>
@@ -1132,45 +1035,15 @@
                 <w:sz w:val="18"/>
                 <w:szCs w:val="18"/>
               </w:rPr>
-              <w:t>"</w:t>
-            </w:r>
-            <w:proofErr w:type="spellStart"/>
-            <w:r>
-              <w:rPr>
-                <w:rFonts w:ascii="Courier New" w:eastAsia="Courier New" w:hAnsi="Courier New" w:cs="Courier New"/>
-                <w:color w:val="A31515"/>
-                <w:sz w:val="18"/>
-                <w:szCs w:val="18"/>
-              </w:rPr>
-              <w:t>bookType</w:t>
-            </w:r>
-            <w:proofErr w:type="spellEnd"/>
-            <w:proofErr w:type="gramStart"/>
-            <w:r>
-              <w:rPr>
-                <w:rFonts w:ascii="Courier New" w:eastAsia="Courier New" w:hAnsi="Courier New" w:cs="Courier New"/>
-                <w:color w:val="A31515"/>
-                <w:sz w:val="18"/>
-                <w:szCs w:val="18"/>
-              </w:rPr>
-              <w:t>"</w:t>
-            </w:r>
-            <w:r>
-              <w:rPr>
-                <w:rFonts w:ascii="Courier New" w:eastAsia="Courier New" w:hAnsi="Courier New" w:cs="Courier New"/>
-                <w:sz w:val="18"/>
-                <w:szCs w:val="18"/>
-              </w:rPr>
-              <w:t xml:space="preserve"> :</w:t>
-            </w:r>
-            <w:proofErr w:type="gramEnd"/>
-            <w:r>
-              <w:rPr>
-                <w:rFonts w:ascii="Courier New" w:eastAsia="Courier New" w:hAnsi="Courier New" w:cs="Courier New"/>
-                <w:sz w:val="18"/>
-                <w:szCs w:val="18"/>
-              </w:rPr>
-              <w:t xml:space="preserve"> </w:t>
+              <w:t>"bookType"</w:t>
+            </w:r>
+            <w:r>
+              <w:rPr>
+                <w:rFonts w:ascii="Courier New" w:eastAsia="Courier New" w:hAnsi="Courier New" w:cs="Courier New"/>
+                <w:sz w:val="18"/>
+                <w:szCs w:val="18"/>
+              </w:rPr>
+              <w:t xml:space="preserve"> : </w:t>
             </w:r>
             <w:r>
               <w:rPr>
@@ -1218,34 +1091,15 @@
                 <w:sz w:val="18"/>
                 <w:szCs w:val="18"/>
               </w:rPr>
-              <w:t>"author</w:t>
-            </w:r>
-            <w:proofErr w:type="gramStart"/>
-            <w:r>
-              <w:rPr>
-                <w:rFonts w:ascii="Courier New" w:eastAsia="Courier New" w:hAnsi="Courier New" w:cs="Courier New"/>
-                <w:color w:val="A31515"/>
-                <w:sz w:val="18"/>
-                <w:szCs w:val="18"/>
-              </w:rPr>
-              <w:t>"</w:t>
-            </w:r>
-            <w:r>
-              <w:rPr>
-                <w:rFonts w:ascii="Courier New" w:eastAsia="Courier New" w:hAnsi="Courier New" w:cs="Courier New"/>
-                <w:sz w:val="18"/>
-                <w:szCs w:val="18"/>
-              </w:rPr>
-              <w:t xml:space="preserve"> :</w:t>
-            </w:r>
-            <w:proofErr w:type="gramEnd"/>
-            <w:r>
-              <w:rPr>
-                <w:rFonts w:ascii="Courier New" w:eastAsia="Courier New" w:hAnsi="Courier New" w:cs="Courier New"/>
-                <w:sz w:val="18"/>
-                <w:szCs w:val="18"/>
-              </w:rPr>
-              <w:t xml:space="preserve"> </w:t>
+              <w:t>"author"</w:t>
+            </w:r>
+            <w:r>
+              <w:rPr>
+                <w:rFonts w:ascii="Courier New" w:eastAsia="Courier New" w:hAnsi="Courier New" w:cs="Courier New"/>
+                <w:sz w:val="18"/>
+                <w:szCs w:val="18"/>
+              </w:rPr>
+              <w:t xml:space="preserve"> : </w:t>
             </w:r>
             <w:r>
               <w:rPr>
@@ -1254,27 +1108,7 @@
                 <w:sz w:val="18"/>
                 <w:szCs w:val="18"/>
               </w:rPr>
-              <w:t>"</w:t>
-            </w:r>
-            <w:proofErr w:type="spellStart"/>
-            <w:r>
-              <w:rPr>
-                <w:rFonts w:ascii="Courier New" w:eastAsia="Courier New" w:hAnsi="Courier New" w:cs="Courier New"/>
-                <w:color w:val="0451A5"/>
-                <w:sz w:val="18"/>
-                <w:szCs w:val="18"/>
-              </w:rPr>
-              <w:t>Humaun</w:t>
-            </w:r>
-            <w:proofErr w:type="spellEnd"/>
-            <w:r>
-              <w:rPr>
-                <w:rFonts w:ascii="Courier New" w:eastAsia="Courier New" w:hAnsi="Courier New" w:cs="Courier New"/>
-                <w:color w:val="0451A5"/>
-                <w:sz w:val="18"/>
-                <w:szCs w:val="18"/>
-              </w:rPr>
-              <w:t xml:space="preserve"> Ahmed"</w:t>
+              <w:t>"Humaun Ahmed"</w:t>
             </w:r>
           </w:p>
           <w:p>
@@ -1383,34 +1217,15 @@
                 <w:sz w:val="18"/>
                 <w:szCs w:val="18"/>
               </w:rPr>
-              <w:t>"id</w:t>
-            </w:r>
-            <w:proofErr w:type="gramStart"/>
-            <w:r>
-              <w:rPr>
-                <w:rFonts w:ascii="Courier New" w:eastAsia="Courier New" w:hAnsi="Courier New" w:cs="Courier New"/>
-                <w:color w:val="A31515"/>
-                <w:sz w:val="18"/>
-                <w:szCs w:val="18"/>
-              </w:rPr>
-              <w:t>"</w:t>
-            </w:r>
-            <w:r>
-              <w:rPr>
-                <w:rFonts w:ascii="Courier New" w:eastAsia="Courier New" w:hAnsi="Courier New" w:cs="Courier New"/>
-                <w:sz w:val="18"/>
-                <w:szCs w:val="18"/>
-              </w:rPr>
-              <w:t xml:space="preserve"> :</w:t>
-            </w:r>
-            <w:proofErr w:type="gramEnd"/>
-            <w:r>
-              <w:rPr>
-                <w:rFonts w:ascii="Courier New" w:eastAsia="Courier New" w:hAnsi="Courier New" w:cs="Courier New"/>
-                <w:sz w:val="18"/>
-                <w:szCs w:val="18"/>
-              </w:rPr>
-              <w:t xml:space="preserve"> </w:t>
+              <w:t>"id"</w:t>
+            </w:r>
+            <w:r>
+              <w:rPr>
+                <w:rFonts w:ascii="Courier New" w:eastAsia="Courier New" w:hAnsi="Courier New" w:cs="Courier New"/>
+                <w:sz w:val="18"/>
+                <w:szCs w:val="18"/>
+              </w:rPr>
+              <w:t xml:space="preserve"> : </w:t>
             </w:r>
             <w:r>
               <w:rPr>
@@ -1457,45 +1272,15 @@
                 <w:sz w:val="18"/>
                 <w:szCs w:val="18"/>
               </w:rPr>
-              <w:t>"</w:t>
-            </w:r>
-            <w:proofErr w:type="spellStart"/>
-            <w:r>
-              <w:rPr>
-                <w:rFonts w:ascii="Courier New" w:eastAsia="Courier New" w:hAnsi="Courier New" w:cs="Courier New"/>
-                <w:color w:val="A31515"/>
-                <w:sz w:val="18"/>
-                <w:szCs w:val="18"/>
-              </w:rPr>
-              <w:t>bookName</w:t>
-            </w:r>
-            <w:proofErr w:type="spellEnd"/>
-            <w:proofErr w:type="gramStart"/>
-            <w:r>
-              <w:rPr>
-                <w:rFonts w:ascii="Courier New" w:eastAsia="Courier New" w:hAnsi="Courier New" w:cs="Courier New"/>
-                <w:color w:val="A31515"/>
-                <w:sz w:val="18"/>
-                <w:szCs w:val="18"/>
-              </w:rPr>
-              <w:t>"</w:t>
-            </w:r>
-            <w:r>
-              <w:rPr>
-                <w:rFonts w:ascii="Courier New" w:eastAsia="Courier New" w:hAnsi="Courier New" w:cs="Courier New"/>
-                <w:sz w:val="18"/>
-                <w:szCs w:val="18"/>
-              </w:rPr>
-              <w:t xml:space="preserve"> :</w:t>
-            </w:r>
-            <w:proofErr w:type="gramEnd"/>
-            <w:r>
-              <w:rPr>
-                <w:rFonts w:ascii="Courier New" w:eastAsia="Courier New" w:hAnsi="Courier New" w:cs="Courier New"/>
-                <w:sz w:val="18"/>
-                <w:szCs w:val="18"/>
-              </w:rPr>
-              <w:t xml:space="preserve"> </w:t>
+              <w:t>"bookName"</w:t>
+            </w:r>
+            <w:r>
+              <w:rPr>
+                <w:rFonts w:ascii="Courier New" w:eastAsia="Courier New" w:hAnsi="Courier New" w:cs="Courier New"/>
+                <w:sz w:val="18"/>
+                <w:szCs w:val="18"/>
+              </w:rPr>
+              <w:t xml:space="preserve"> : </w:t>
             </w:r>
             <w:r>
               <w:rPr>
@@ -1504,27 +1289,7 @@
                 <w:sz w:val="18"/>
                 <w:szCs w:val="18"/>
               </w:rPr>
-              <w:t>"</w:t>
-            </w:r>
-            <w:proofErr w:type="spellStart"/>
-            <w:r>
-              <w:rPr>
-                <w:rFonts w:ascii="Courier New" w:eastAsia="Courier New" w:hAnsi="Courier New" w:cs="Courier New"/>
-                <w:color w:val="0451A5"/>
-                <w:sz w:val="18"/>
-                <w:szCs w:val="18"/>
-              </w:rPr>
-              <w:t>Kobi</w:t>
-            </w:r>
-            <w:proofErr w:type="spellEnd"/>
-            <w:r>
-              <w:rPr>
-                <w:rFonts w:ascii="Courier New" w:eastAsia="Courier New" w:hAnsi="Courier New" w:cs="Courier New"/>
-                <w:color w:val="0451A5"/>
-                <w:sz w:val="18"/>
-                <w:szCs w:val="18"/>
-              </w:rPr>
-              <w:t>"</w:t>
+              <w:t>"Kobi"</w:t>
             </w:r>
             <w:r>
               <w:rPr>
@@ -1562,45 +1327,15 @@
                 <w:sz w:val="18"/>
                 <w:szCs w:val="18"/>
               </w:rPr>
-              <w:t>"</w:t>
-            </w:r>
-            <w:proofErr w:type="spellStart"/>
-            <w:r>
-              <w:rPr>
-                <w:rFonts w:ascii="Courier New" w:eastAsia="Courier New" w:hAnsi="Courier New" w:cs="Courier New"/>
-                <w:color w:val="A31515"/>
-                <w:sz w:val="18"/>
-                <w:szCs w:val="18"/>
-              </w:rPr>
-              <w:t>bookType</w:t>
-            </w:r>
-            <w:proofErr w:type="spellEnd"/>
-            <w:proofErr w:type="gramStart"/>
-            <w:r>
-              <w:rPr>
-                <w:rFonts w:ascii="Courier New" w:eastAsia="Courier New" w:hAnsi="Courier New" w:cs="Courier New"/>
-                <w:color w:val="A31515"/>
-                <w:sz w:val="18"/>
-                <w:szCs w:val="18"/>
-              </w:rPr>
-              <w:t>"</w:t>
-            </w:r>
-            <w:r>
-              <w:rPr>
-                <w:rFonts w:ascii="Courier New" w:eastAsia="Courier New" w:hAnsi="Courier New" w:cs="Courier New"/>
-                <w:sz w:val="18"/>
-                <w:szCs w:val="18"/>
-              </w:rPr>
-              <w:t xml:space="preserve"> :</w:t>
-            </w:r>
-            <w:proofErr w:type="gramEnd"/>
-            <w:r>
-              <w:rPr>
-                <w:rFonts w:ascii="Courier New" w:eastAsia="Courier New" w:hAnsi="Courier New" w:cs="Courier New"/>
-                <w:sz w:val="18"/>
-                <w:szCs w:val="18"/>
-              </w:rPr>
-              <w:t xml:space="preserve"> </w:t>
+              <w:t>"bookType"</w:t>
+            </w:r>
+            <w:r>
+              <w:rPr>
+                <w:rFonts w:ascii="Courier New" w:eastAsia="Courier New" w:hAnsi="Courier New" w:cs="Courier New"/>
+                <w:sz w:val="18"/>
+                <w:szCs w:val="18"/>
+              </w:rPr>
+              <w:t xml:space="preserve"> : </w:t>
             </w:r>
             <w:r>
               <w:rPr>
@@ -1648,34 +1383,15 @@
                 <w:sz w:val="18"/>
                 <w:szCs w:val="18"/>
               </w:rPr>
-              <w:t>"author</w:t>
-            </w:r>
-            <w:proofErr w:type="gramStart"/>
-            <w:r>
-              <w:rPr>
-                <w:rFonts w:ascii="Courier New" w:eastAsia="Courier New" w:hAnsi="Courier New" w:cs="Courier New"/>
-                <w:color w:val="A31515"/>
-                <w:sz w:val="18"/>
-                <w:szCs w:val="18"/>
-              </w:rPr>
-              <w:t>"</w:t>
-            </w:r>
-            <w:r>
-              <w:rPr>
-                <w:rFonts w:ascii="Courier New" w:eastAsia="Courier New" w:hAnsi="Courier New" w:cs="Courier New"/>
-                <w:sz w:val="18"/>
-                <w:szCs w:val="18"/>
-              </w:rPr>
-              <w:t xml:space="preserve"> :</w:t>
-            </w:r>
-            <w:proofErr w:type="gramEnd"/>
-            <w:r>
-              <w:rPr>
-                <w:rFonts w:ascii="Courier New" w:eastAsia="Courier New" w:hAnsi="Courier New" w:cs="Courier New"/>
-                <w:sz w:val="18"/>
-                <w:szCs w:val="18"/>
-              </w:rPr>
-              <w:t xml:space="preserve"> </w:t>
+              <w:t>"author"</w:t>
+            </w:r>
+            <w:r>
+              <w:rPr>
+                <w:rFonts w:ascii="Courier New" w:eastAsia="Courier New" w:hAnsi="Courier New" w:cs="Courier New"/>
+                <w:sz w:val="18"/>
+                <w:szCs w:val="18"/>
+              </w:rPr>
+              <w:t xml:space="preserve"> : </w:t>
             </w:r>
             <w:r>
               <w:rPr>
@@ -1684,27 +1400,28 @@
                 <w:sz w:val="18"/>
                 <w:szCs w:val="18"/>
               </w:rPr>
-              <w:t>"</w:t>
-            </w:r>
-            <w:proofErr w:type="spellStart"/>
-            <w:r>
-              <w:rPr>
-                <w:rFonts w:ascii="Courier New" w:eastAsia="Courier New" w:hAnsi="Courier New" w:cs="Courier New"/>
-                <w:color w:val="0451A5"/>
-                <w:sz w:val="18"/>
-                <w:szCs w:val="18"/>
-              </w:rPr>
-              <w:t>Humaun</w:t>
-            </w:r>
-            <w:proofErr w:type="spellEnd"/>
-            <w:r>
-              <w:rPr>
-                <w:rFonts w:ascii="Courier New" w:eastAsia="Courier New" w:hAnsi="Courier New" w:cs="Courier New"/>
-                <w:color w:val="0451A5"/>
-                <w:sz w:val="18"/>
-                <w:szCs w:val="18"/>
-              </w:rPr>
-              <w:t xml:space="preserve"> Ahmed"</w:t>
+              <w:t>"Humaun Ahmed"</w:t>
+            </w:r>
+          </w:p>
+          <w:p>
+            <w:pPr>
+              <w:widowControl w:val="0"/>
+              <w:shd w:val="clear" w:color="auto" w:fill="FFFFFE"/>
+              <w:spacing w:line="240" w:lineRule="auto"/>
+              <w:jc w:val="both"/>
+              <w:rPr>
+                <w:rFonts w:ascii="Courier New" w:eastAsia="Courier New" w:hAnsi="Courier New" w:cs="Courier New"/>
+                <w:sz w:val="18"/>
+                <w:szCs w:val="18"/>
+              </w:rPr>
+            </w:pPr>
+            <w:r>
+              <w:rPr>
+                <w:rFonts w:ascii="Courier New" w:eastAsia="Courier New" w:hAnsi="Courier New" w:cs="Courier New"/>
+                <w:sz w:val="18"/>
+                <w:szCs w:val="18"/>
+              </w:rPr>
+              <w:t>}</w:t>
             </w:r>
           </w:p>
           <w:p>
@@ -1714,13 +1431,34 @@
               <w:spacing w:line="240" w:lineRule="auto"/>
               <w:jc w:val="both"/>
             </w:pPr>
-            <w:r>
-              <w:rPr>
-                <w:rFonts w:ascii="Courier New" w:eastAsia="Courier New" w:hAnsi="Courier New" w:cs="Courier New"/>
-                <w:sz w:val="18"/>
-                <w:szCs w:val="18"/>
-              </w:rPr>
-              <w:t>}</w:t>
+          </w:p>
+          <w:p>
+            <w:pPr>
+              <w:widowControl w:val="0"/>
+              <w:shd w:val="clear" w:color="auto" w:fill="FFFFFE"/>
+              <w:spacing w:line="240" w:lineRule="auto"/>
+              <w:jc w:val="both"/>
+              <w:rPr>
+                <w:i/>
+              </w:rPr>
+            </w:pPr>
+            <w:r>
+              <w:rPr>
+                <w:i/>
+              </w:rPr>
+              <w:t>[</w:t>
+            </w:r>
+            <w:r>
+              <w:rPr>
+                <w:i/>
+              </w:rPr>
+              <w:t>Note: id (Long), bookName (String), bookType (Enum), author (String)</w:t>
+            </w:r>
+            <w:r>
+              <w:rPr>
+                <w:i/>
+              </w:rPr>
+              <w:t>]</w:t>
             </w:r>
           </w:p>
         </w:tc>
@@ -1808,15 +1546,7 @@
               <w:jc w:val="both"/>
             </w:pPr>
             <w:r>
-              <w:t>/</w:t>
-            </w:r>
-            <w:proofErr w:type="spellStart"/>
-            <w:r>
-              <w:t>api</w:t>
-            </w:r>
-            <w:proofErr w:type="spellEnd"/>
-            <w:r>
-              <w:t>/v1/book/{id}</w:t>
+              <w:t>/api/v1/book/{id}</w:t>
             </w:r>
           </w:p>
         </w:tc>
@@ -1883,27 +1613,7 @@
                 <w:sz w:val="18"/>
                 <w:szCs w:val="18"/>
               </w:rPr>
-              <w:t>'localhost:8084/book-info-manager-1.0/</w:t>
-            </w:r>
-            <w:proofErr w:type="spellStart"/>
-            <w:r>
-              <w:rPr>
-                <w:rFonts w:ascii="Courier New" w:eastAsia="Courier New" w:hAnsi="Courier New" w:cs="Courier New"/>
-                <w:color w:val="2A00FF"/>
-                <w:sz w:val="18"/>
-                <w:szCs w:val="18"/>
-              </w:rPr>
-              <w:t>api</w:t>
-            </w:r>
-            <w:proofErr w:type="spellEnd"/>
-            <w:r>
-              <w:rPr>
-                <w:rFonts w:ascii="Courier New" w:eastAsia="Courier New" w:hAnsi="Courier New" w:cs="Courier New"/>
-                <w:color w:val="2A00FF"/>
-                <w:sz w:val="18"/>
-                <w:szCs w:val="18"/>
-              </w:rPr>
-              <w:t>/v1/book/1'</w:t>
+              <w:t>'localhost:8084/book-info-manager-1.0/api/v1/book/1'</w:t>
             </w:r>
             <w:r>
               <w:rPr>
@@ -1985,34 +1695,15 @@
                 <w:sz w:val="18"/>
                 <w:szCs w:val="18"/>
               </w:rPr>
-              <w:t>"id</w:t>
-            </w:r>
-            <w:proofErr w:type="gramStart"/>
-            <w:r>
-              <w:rPr>
-                <w:rFonts w:ascii="Courier New" w:eastAsia="Courier New" w:hAnsi="Courier New" w:cs="Courier New"/>
-                <w:color w:val="A31515"/>
-                <w:sz w:val="18"/>
-                <w:szCs w:val="18"/>
-              </w:rPr>
-              <w:t>"</w:t>
-            </w:r>
-            <w:r>
-              <w:rPr>
-                <w:rFonts w:ascii="Courier New" w:eastAsia="Courier New" w:hAnsi="Courier New" w:cs="Courier New"/>
-                <w:sz w:val="18"/>
-                <w:szCs w:val="18"/>
-              </w:rPr>
-              <w:t xml:space="preserve"> :</w:t>
-            </w:r>
-            <w:proofErr w:type="gramEnd"/>
-            <w:r>
-              <w:rPr>
-                <w:rFonts w:ascii="Courier New" w:eastAsia="Courier New" w:hAnsi="Courier New" w:cs="Courier New"/>
-                <w:sz w:val="18"/>
-                <w:szCs w:val="18"/>
-              </w:rPr>
-              <w:t xml:space="preserve"> </w:t>
+              <w:t>"id"</w:t>
+            </w:r>
+            <w:r>
+              <w:rPr>
+                <w:rFonts w:ascii="Courier New" w:eastAsia="Courier New" w:hAnsi="Courier New" w:cs="Courier New"/>
+                <w:sz w:val="18"/>
+                <w:szCs w:val="18"/>
+              </w:rPr>
+              <w:t xml:space="preserve"> : </w:t>
             </w:r>
             <w:r>
               <w:rPr>
@@ -2059,45 +1750,15 @@
                 <w:sz w:val="18"/>
                 <w:szCs w:val="18"/>
               </w:rPr>
-              <w:t>"</w:t>
-            </w:r>
-            <w:proofErr w:type="spellStart"/>
-            <w:r>
-              <w:rPr>
-                <w:rFonts w:ascii="Courier New" w:eastAsia="Courier New" w:hAnsi="Courier New" w:cs="Courier New"/>
-                <w:color w:val="A31515"/>
-                <w:sz w:val="18"/>
-                <w:szCs w:val="18"/>
-              </w:rPr>
-              <w:t>bookName</w:t>
-            </w:r>
-            <w:proofErr w:type="spellEnd"/>
-            <w:proofErr w:type="gramStart"/>
-            <w:r>
-              <w:rPr>
-                <w:rFonts w:ascii="Courier New" w:eastAsia="Courier New" w:hAnsi="Courier New" w:cs="Courier New"/>
-                <w:color w:val="A31515"/>
-                <w:sz w:val="18"/>
-                <w:szCs w:val="18"/>
-              </w:rPr>
-              <w:t>"</w:t>
-            </w:r>
-            <w:r>
-              <w:rPr>
-                <w:rFonts w:ascii="Courier New" w:eastAsia="Courier New" w:hAnsi="Courier New" w:cs="Courier New"/>
-                <w:sz w:val="18"/>
-                <w:szCs w:val="18"/>
-              </w:rPr>
-              <w:t xml:space="preserve"> :</w:t>
-            </w:r>
-            <w:proofErr w:type="gramEnd"/>
-            <w:r>
-              <w:rPr>
-                <w:rFonts w:ascii="Courier New" w:eastAsia="Courier New" w:hAnsi="Courier New" w:cs="Courier New"/>
-                <w:sz w:val="18"/>
-                <w:szCs w:val="18"/>
-              </w:rPr>
-              <w:t xml:space="preserve"> </w:t>
+              <w:t>"bookName"</w:t>
+            </w:r>
+            <w:r>
+              <w:rPr>
+                <w:rFonts w:ascii="Courier New" w:eastAsia="Courier New" w:hAnsi="Courier New" w:cs="Courier New"/>
+                <w:sz w:val="18"/>
+                <w:szCs w:val="18"/>
+              </w:rPr>
+              <w:t xml:space="preserve"> : </w:t>
             </w:r>
             <w:r>
               <w:rPr>
@@ -2106,27 +1767,7 @@
                 <w:sz w:val="18"/>
                 <w:szCs w:val="18"/>
               </w:rPr>
-              <w:t>"</w:t>
-            </w:r>
-            <w:proofErr w:type="spellStart"/>
-            <w:r>
-              <w:rPr>
-                <w:rFonts w:ascii="Courier New" w:eastAsia="Courier New" w:hAnsi="Courier New" w:cs="Courier New"/>
-                <w:color w:val="0451A5"/>
-                <w:sz w:val="18"/>
-                <w:szCs w:val="18"/>
-              </w:rPr>
-              <w:t>Kobi</w:t>
-            </w:r>
-            <w:proofErr w:type="spellEnd"/>
-            <w:r>
-              <w:rPr>
-                <w:rFonts w:ascii="Courier New" w:eastAsia="Courier New" w:hAnsi="Courier New" w:cs="Courier New"/>
-                <w:color w:val="0451A5"/>
-                <w:sz w:val="18"/>
-                <w:szCs w:val="18"/>
-              </w:rPr>
-              <w:t>"</w:t>
+              <w:t>"Kobi"</w:t>
             </w:r>
             <w:r>
               <w:rPr>
@@ -2164,45 +1805,15 @@
                 <w:sz w:val="18"/>
                 <w:szCs w:val="18"/>
               </w:rPr>
-              <w:t>"</w:t>
-            </w:r>
-            <w:proofErr w:type="spellStart"/>
-            <w:r>
-              <w:rPr>
-                <w:rFonts w:ascii="Courier New" w:eastAsia="Courier New" w:hAnsi="Courier New" w:cs="Courier New"/>
-                <w:color w:val="A31515"/>
-                <w:sz w:val="18"/>
-                <w:szCs w:val="18"/>
-              </w:rPr>
-              <w:t>bookType</w:t>
-            </w:r>
-            <w:proofErr w:type="spellEnd"/>
-            <w:proofErr w:type="gramStart"/>
-            <w:r>
-              <w:rPr>
-                <w:rFonts w:ascii="Courier New" w:eastAsia="Courier New" w:hAnsi="Courier New" w:cs="Courier New"/>
-                <w:color w:val="A31515"/>
-                <w:sz w:val="18"/>
-                <w:szCs w:val="18"/>
-              </w:rPr>
-              <w:t>"</w:t>
-            </w:r>
-            <w:r>
-              <w:rPr>
-                <w:rFonts w:ascii="Courier New" w:eastAsia="Courier New" w:hAnsi="Courier New" w:cs="Courier New"/>
-                <w:sz w:val="18"/>
-                <w:szCs w:val="18"/>
-              </w:rPr>
-              <w:t xml:space="preserve"> :</w:t>
-            </w:r>
-            <w:proofErr w:type="gramEnd"/>
-            <w:r>
-              <w:rPr>
-                <w:rFonts w:ascii="Courier New" w:eastAsia="Courier New" w:hAnsi="Courier New" w:cs="Courier New"/>
-                <w:sz w:val="18"/>
-                <w:szCs w:val="18"/>
-              </w:rPr>
-              <w:t xml:space="preserve"> </w:t>
+              <w:t>"bookType"</w:t>
+            </w:r>
+            <w:r>
+              <w:rPr>
+                <w:rFonts w:ascii="Courier New" w:eastAsia="Courier New" w:hAnsi="Courier New" w:cs="Courier New"/>
+                <w:sz w:val="18"/>
+                <w:szCs w:val="18"/>
+              </w:rPr>
+              <w:t xml:space="preserve"> : </w:t>
             </w:r>
             <w:r>
               <w:rPr>
@@ -2250,34 +1861,15 @@
                 <w:sz w:val="18"/>
                 <w:szCs w:val="18"/>
               </w:rPr>
-              <w:t>"author</w:t>
-            </w:r>
-            <w:proofErr w:type="gramStart"/>
-            <w:r>
-              <w:rPr>
-                <w:rFonts w:ascii="Courier New" w:eastAsia="Courier New" w:hAnsi="Courier New" w:cs="Courier New"/>
-                <w:color w:val="A31515"/>
-                <w:sz w:val="18"/>
-                <w:szCs w:val="18"/>
-              </w:rPr>
-              <w:t>"</w:t>
-            </w:r>
-            <w:r>
-              <w:rPr>
-                <w:rFonts w:ascii="Courier New" w:eastAsia="Courier New" w:hAnsi="Courier New" w:cs="Courier New"/>
-                <w:sz w:val="18"/>
-                <w:szCs w:val="18"/>
-              </w:rPr>
-              <w:t xml:space="preserve"> :</w:t>
-            </w:r>
-            <w:proofErr w:type="gramEnd"/>
-            <w:r>
-              <w:rPr>
-                <w:rFonts w:ascii="Courier New" w:eastAsia="Courier New" w:hAnsi="Courier New" w:cs="Courier New"/>
-                <w:sz w:val="18"/>
-                <w:szCs w:val="18"/>
-              </w:rPr>
-              <w:t xml:space="preserve"> </w:t>
+              <w:t>"author"</w:t>
+            </w:r>
+            <w:r>
+              <w:rPr>
+                <w:rFonts w:ascii="Courier New" w:eastAsia="Courier New" w:hAnsi="Courier New" w:cs="Courier New"/>
+                <w:sz w:val="18"/>
+                <w:szCs w:val="18"/>
+              </w:rPr>
+              <w:t xml:space="preserve"> : </w:t>
             </w:r>
             <w:r>
               <w:rPr>
@@ -2286,27 +1878,7 @@
                 <w:sz w:val="18"/>
                 <w:szCs w:val="18"/>
               </w:rPr>
-              <w:t>"</w:t>
-            </w:r>
-            <w:proofErr w:type="spellStart"/>
-            <w:r>
-              <w:rPr>
-                <w:rFonts w:ascii="Courier New" w:eastAsia="Courier New" w:hAnsi="Courier New" w:cs="Courier New"/>
-                <w:color w:val="0451A5"/>
-                <w:sz w:val="18"/>
-                <w:szCs w:val="18"/>
-              </w:rPr>
-              <w:t>Humaun</w:t>
-            </w:r>
-            <w:proofErr w:type="spellEnd"/>
-            <w:r>
-              <w:rPr>
-                <w:rFonts w:ascii="Courier New" w:eastAsia="Courier New" w:hAnsi="Courier New" w:cs="Courier New"/>
-                <w:color w:val="0451A5"/>
-                <w:sz w:val="18"/>
-                <w:szCs w:val="18"/>
-              </w:rPr>
-              <w:t xml:space="preserve"> Ahmed"</w:t>
+              <w:t>"Humaun Ahmed"</w:t>
             </w:r>
           </w:p>
           <w:p>
@@ -2410,15 +1982,7 @@
               <w:jc w:val="both"/>
             </w:pPr>
             <w:r>
-              <w:t>/</w:t>
-            </w:r>
-            <w:proofErr w:type="spellStart"/>
-            <w:r>
-              <w:t>api</w:t>
-            </w:r>
-            <w:proofErr w:type="spellEnd"/>
-            <w:r>
-              <w:t>/v1/book/{id}</w:t>
+              <w:t>/api/v1/book/{id}</w:t>
             </w:r>
           </w:p>
         </w:tc>
@@ -2484,27 +2048,7 @@
                 <w:sz w:val="18"/>
                 <w:szCs w:val="18"/>
               </w:rPr>
-              <w:t>'localhost:8084/book-info-manager-1.0/</w:t>
-            </w:r>
-            <w:proofErr w:type="spellStart"/>
-            <w:r>
-              <w:rPr>
-                <w:rFonts w:ascii="Courier New" w:eastAsia="Courier New" w:hAnsi="Courier New" w:cs="Courier New"/>
-                <w:color w:val="2A00FF"/>
-                <w:sz w:val="18"/>
-                <w:szCs w:val="18"/>
-              </w:rPr>
-              <w:t>api</w:t>
-            </w:r>
-            <w:proofErr w:type="spellEnd"/>
-            <w:r>
-              <w:rPr>
-                <w:rFonts w:ascii="Courier New" w:eastAsia="Courier New" w:hAnsi="Courier New" w:cs="Courier New"/>
-                <w:color w:val="2A00FF"/>
-                <w:sz w:val="18"/>
-                <w:szCs w:val="18"/>
-              </w:rPr>
-              <w:t>/v1/book'</w:t>
+              <w:t>'localhost:8084/book-info-manager-1.0/api/v1/book'</w:t>
             </w:r>
             <w:r>
               <w:rPr>
@@ -2533,6 +2077,7 @@
                 <w:sz w:val="18"/>
                 <w:szCs w:val="18"/>
               </w:rPr>
+              <w:lastRenderedPageBreak/>
               <w:t>Req:</w:t>
             </w:r>
           </w:p>
@@ -2575,7 +2120,6 @@
                 <w:sz w:val="18"/>
                 <w:szCs w:val="18"/>
               </w:rPr>
-              <w:lastRenderedPageBreak/>
               <w:t xml:space="preserve">    </w:t>
             </w:r>
             <w:r>
@@ -2585,74 +2129,24 @@
                 <w:sz w:val="18"/>
                 <w:szCs w:val="18"/>
               </w:rPr>
-              <w:t>"</w:t>
-            </w:r>
-            <w:proofErr w:type="spellStart"/>
-            <w:r>
-              <w:rPr>
-                <w:rFonts w:ascii="Courier New" w:eastAsia="Courier New" w:hAnsi="Courier New" w:cs="Courier New"/>
-                <w:color w:val="A31515"/>
-                <w:sz w:val="18"/>
-                <w:szCs w:val="18"/>
-              </w:rPr>
-              <w:t>bookName</w:t>
-            </w:r>
-            <w:proofErr w:type="spellEnd"/>
-            <w:proofErr w:type="gramStart"/>
-            <w:r>
-              <w:rPr>
-                <w:rFonts w:ascii="Courier New" w:eastAsia="Courier New" w:hAnsi="Courier New" w:cs="Courier New"/>
-                <w:color w:val="A31515"/>
-                <w:sz w:val="18"/>
-                <w:szCs w:val="18"/>
-              </w:rPr>
-              <w:t>"</w:t>
-            </w:r>
-            <w:r>
-              <w:rPr>
-                <w:rFonts w:ascii="Courier New" w:eastAsia="Courier New" w:hAnsi="Courier New" w:cs="Courier New"/>
-                <w:sz w:val="18"/>
-                <w:szCs w:val="18"/>
-              </w:rPr>
-              <w:t xml:space="preserve"> :</w:t>
-            </w:r>
-            <w:proofErr w:type="gramEnd"/>
-            <w:r>
-              <w:rPr>
-                <w:rFonts w:ascii="Courier New" w:eastAsia="Courier New" w:hAnsi="Courier New" w:cs="Courier New"/>
-                <w:sz w:val="18"/>
-                <w:szCs w:val="18"/>
-              </w:rPr>
-              <w:t xml:space="preserve"> </w:t>
-            </w:r>
-            <w:r>
-              <w:rPr>
-                <w:rFonts w:ascii="Courier New" w:eastAsia="Courier New" w:hAnsi="Courier New" w:cs="Courier New"/>
-                <w:color w:val="0451A5"/>
-                <w:sz w:val="18"/>
-                <w:szCs w:val="18"/>
-              </w:rPr>
-              <w:t>"</w:t>
-            </w:r>
-            <w:proofErr w:type="spellStart"/>
-            <w:r>
-              <w:rPr>
-                <w:rFonts w:ascii="Courier New" w:eastAsia="Courier New" w:hAnsi="Courier New" w:cs="Courier New"/>
-                <w:color w:val="0451A5"/>
-                <w:sz w:val="18"/>
-                <w:szCs w:val="18"/>
-              </w:rPr>
-              <w:t>Himu</w:t>
-            </w:r>
-            <w:proofErr w:type="spellEnd"/>
-            <w:r>
-              <w:rPr>
-                <w:rFonts w:ascii="Courier New" w:eastAsia="Courier New" w:hAnsi="Courier New" w:cs="Courier New"/>
-                <w:color w:val="0451A5"/>
-                <w:sz w:val="18"/>
-                <w:szCs w:val="18"/>
-              </w:rPr>
-              <w:t>"</w:t>
+              <w:t>"id"</w:t>
+            </w:r>
+            <w:r>
+              <w:rPr>
+                <w:rFonts w:ascii="Courier New" w:eastAsia="Courier New" w:hAnsi="Courier New" w:cs="Courier New"/>
+                <w:sz w:val="18"/>
+                <w:szCs w:val="18"/>
+              </w:rPr>
+              <w:t xml:space="preserve"> : </w:t>
+            </w:r>
+            <w:r>
+              <w:rPr>
+                <w:rFonts w:ascii="Courier New" w:eastAsia="Courier New" w:hAnsi="Courier New" w:cs="Courier New"/>
+                <w:color w:val="098658"/>
+                <w:sz w:val="18"/>
+                <w:szCs w:val="18"/>
+              </w:rPr>
+              <w:t>1</w:t>
             </w:r>
             <w:r>
               <w:rPr>
@@ -2690,45 +2184,15 @@
                 <w:sz w:val="18"/>
                 <w:szCs w:val="18"/>
               </w:rPr>
-              <w:t>"</w:t>
-            </w:r>
-            <w:proofErr w:type="spellStart"/>
-            <w:r>
-              <w:rPr>
-                <w:rFonts w:ascii="Courier New" w:eastAsia="Courier New" w:hAnsi="Courier New" w:cs="Courier New"/>
-                <w:color w:val="A31515"/>
-                <w:sz w:val="18"/>
-                <w:szCs w:val="18"/>
-              </w:rPr>
-              <w:t>bookType</w:t>
-            </w:r>
-            <w:proofErr w:type="spellEnd"/>
-            <w:proofErr w:type="gramStart"/>
-            <w:r>
-              <w:rPr>
-                <w:rFonts w:ascii="Courier New" w:eastAsia="Courier New" w:hAnsi="Courier New" w:cs="Courier New"/>
-                <w:color w:val="A31515"/>
-                <w:sz w:val="18"/>
-                <w:szCs w:val="18"/>
-              </w:rPr>
-              <w:t>"</w:t>
-            </w:r>
-            <w:r>
-              <w:rPr>
-                <w:rFonts w:ascii="Courier New" w:eastAsia="Courier New" w:hAnsi="Courier New" w:cs="Courier New"/>
-                <w:sz w:val="18"/>
-                <w:szCs w:val="18"/>
-              </w:rPr>
-              <w:t xml:space="preserve"> :</w:t>
-            </w:r>
-            <w:proofErr w:type="gramEnd"/>
-            <w:r>
-              <w:rPr>
-                <w:rFonts w:ascii="Courier New" w:eastAsia="Courier New" w:hAnsi="Courier New" w:cs="Courier New"/>
-                <w:sz w:val="18"/>
-                <w:szCs w:val="18"/>
-              </w:rPr>
-              <w:t xml:space="preserve"> </w:t>
+              <w:t>"bookName"</w:t>
+            </w:r>
+            <w:r>
+              <w:rPr>
+                <w:rFonts w:ascii="Courier New" w:eastAsia="Courier New" w:hAnsi="Courier New" w:cs="Courier New"/>
+                <w:sz w:val="18"/>
+                <w:szCs w:val="18"/>
+              </w:rPr>
+              <w:t xml:space="preserve"> : </w:t>
             </w:r>
             <w:r>
               <w:rPr>
@@ -2737,7 +2201,7 @@
                 <w:sz w:val="18"/>
                 <w:szCs w:val="18"/>
               </w:rPr>
-              <w:t>"NOVEL"</w:t>
+              <w:t>"Himu"</w:t>
             </w:r>
             <w:r>
               <w:rPr>
@@ -2756,83 +2220,51 @@
               <w:jc w:val="both"/>
               <w:rPr>
                 <w:rFonts w:ascii="Courier New" w:eastAsia="Courier New" w:hAnsi="Courier New" w:cs="Courier New"/>
+                <w:sz w:val="18"/>
+                <w:szCs w:val="18"/>
+              </w:rPr>
+            </w:pPr>
+            <w:r>
+              <w:rPr>
+                <w:rFonts w:ascii="Courier New" w:eastAsia="Courier New" w:hAnsi="Courier New" w:cs="Courier New"/>
+                <w:sz w:val="18"/>
+                <w:szCs w:val="18"/>
+              </w:rPr>
+              <w:t xml:space="preserve">    </w:t>
+            </w:r>
+            <w:r>
+              <w:rPr>
+                <w:rFonts w:ascii="Courier New" w:eastAsia="Courier New" w:hAnsi="Courier New" w:cs="Courier New"/>
+                <w:color w:val="A31515"/>
+                <w:sz w:val="18"/>
+                <w:szCs w:val="18"/>
+              </w:rPr>
+              <w:t>"bookType"</w:t>
+            </w:r>
+            <w:r>
+              <w:rPr>
+                <w:rFonts w:ascii="Courier New" w:eastAsia="Courier New" w:hAnsi="Courier New" w:cs="Courier New"/>
+                <w:sz w:val="18"/>
+                <w:szCs w:val="18"/>
+              </w:rPr>
+              <w:t xml:space="preserve"> : </w:t>
+            </w:r>
+            <w:r>
+              <w:rPr>
+                <w:rFonts w:ascii="Courier New" w:eastAsia="Courier New" w:hAnsi="Courier New" w:cs="Courier New"/>
                 <w:color w:val="0451A5"/>
                 <w:sz w:val="18"/>
                 <w:szCs w:val="18"/>
               </w:rPr>
-            </w:pPr>
-            <w:r>
-              <w:rPr>
-                <w:rFonts w:ascii="Courier New" w:eastAsia="Courier New" w:hAnsi="Courier New" w:cs="Courier New"/>
-                <w:sz w:val="18"/>
-                <w:szCs w:val="18"/>
-              </w:rPr>
-              <w:t xml:space="preserve">    </w:t>
-            </w:r>
-            <w:r>
-              <w:rPr>
-                <w:rFonts w:ascii="Courier New" w:eastAsia="Courier New" w:hAnsi="Courier New" w:cs="Courier New"/>
-                <w:color w:val="A31515"/>
-                <w:sz w:val="18"/>
-                <w:szCs w:val="18"/>
-              </w:rPr>
-              <w:t>"author</w:t>
-            </w:r>
-            <w:proofErr w:type="gramStart"/>
-            <w:r>
-              <w:rPr>
-                <w:rFonts w:ascii="Courier New" w:eastAsia="Courier New" w:hAnsi="Courier New" w:cs="Courier New"/>
-                <w:color w:val="A31515"/>
-                <w:sz w:val="18"/>
-                <w:szCs w:val="18"/>
-              </w:rPr>
-              <w:t>"</w:t>
-            </w:r>
-            <w:r>
-              <w:rPr>
-                <w:rFonts w:ascii="Courier New" w:eastAsia="Courier New" w:hAnsi="Courier New" w:cs="Courier New"/>
-                <w:sz w:val="18"/>
-                <w:szCs w:val="18"/>
-              </w:rPr>
-              <w:t xml:space="preserve"> :</w:t>
-            </w:r>
-            <w:proofErr w:type="gramEnd"/>
-            <w:r>
-              <w:rPr>
-                <w:rFonts w:ascii="Courier New" w:eastAsia="Courier New" w:hAnsi="Courier New" w:cs="Courier New"/>
-                <w:sz w:val="18"/>
-                <w:szCs w:val="18"/>
-              </w:rPr>
-              <w:t xml:space="preserve"> </w:t>
-            </w:r>
-            <w:r>
-              <w:rPr>
-                <w:rFonts w:ascii="Courier New" w:eastAsia="Courier New" w:hAnsi="Courier New" w:cs="Courier New"/>
-                <w:color w:val="0451A5"/>
-                <w:sz w:val="18"/>
-                <w:szCs w:val="18"/>
-              </w:rPr>
-              <w:t>"</w:t>
-            </w:r>
-            <w:proofErr w:type="spellStart"/>
-            <w:r>
-              <w:rPr>
-                <w:rFonts w:ascii="Courier New" w:eastAsia="Courier New" w:hAnsi="Courier New" w:cs="Courier New"/>
-                <w:color w:val="0451A5"/>
-                <w:sz w:val="18"/>
-                <w:szCs w:val="18"/>
-              </w:rPr>
-              <w:t>Humaun</w:t>
-            </w:r>
-            <w:proofErr w:type="spellEnd"/>
-            <w:r>
-              <w:rPr>
-                <w:rFonts w:ascii="Courier New" w:eastAsia="Courier New" w:hAnsi="Courier New" w:cs="Courier New"/>
-                <w:color w:val="0451A5"/>
-                <w:sz w:val="18"/>
-                <w:szCs w:val="18"/>
-              </w:rPr>
-              <w:t xml:space="preserve"> Ahmed"</w:t>
+              <w:t>"NOVEL"</w:t>
+            </w:r>
+            <w:r>
+              <w:rPr>
+                <w:rFonts w:ascii="Courier New" w:eastAsia="Courier New" w:hAnsi="Courier New" w:cs="Courier New"/>
+                <w:sz w:val="18"/>
+                <w:szCs w:val="18"/>
+              </w:rPr>
+              <w:t>,</w:t>
             </w:r>
           </w:p>
           <w:p>
@@ -2843,6 +2275,7 @@
               <w:jc w:val="both"/>
               <w:rPr>
                 <w:rFonts w:ascii="Courier New" w:eastAsia="Courier New" w:hAnsi="Courier New" w:cs="Courier New"/>
+                <w:color w:val="0451A5"/>
                 <w:sz w:val="18"/>
                 <w:szCs w:val="18"/>
               </w:rPr>
@@ -2853,7 +2286,62 @@
                 <w:sz w:val="18"/>
                 <w:szCs w:val="18"/>
               </w:rPr>
+              <w:t xml:space="preserve">    </w:t>
+            </w:r>
+            <w:r>
+              <w:rPr>
+                <w:rFonts w:ascii="Courier New" w:eastAsia="Courier New" w:hAnsi="Courier New" w:cs="Courier New"/>
+                <w:color w:val="A31515"/>
+                <w:sz w:val="18"/>
+                <w:szCs w:val="18"/>
+              </w:rPr>
+              <w:t>"author"</w:t>
+            </w:r>
+            <w:r>
+              <w:rPr>
+                <w:rFonts w:ascii="Courier New" w:eastAsia="Courier New" w:hAnsi="Courier New" w:cs="Courier New"/>
+                <w:sz w:val="18"/>
+                <w:szCs w:val="18"/>
+              </w:rPr>
+              <w:t xml:space="preserve"> : </w:t>
+            </w:r>
+            <w:r>
+              <w:rPr>
+                <w:rFonts w:ascii="Courier New" w:eastAsia="Courier New" w:hAnsi="Courier New" w:cs="Courier New"/>
+                <w:color w:val="0451A5"/>
+                <w:sz w:val="18"/>
+                <w:szCs w:val="18"/>
+              </w:rPr>
+              <w:t>"Humaun Ahmed"</w:t>
+            </w:r>
+          </w:p>
+          <w:p>
+            <w:pPr>
+              <w:widowControl w:val="0"/>
+              <w:shd w:val="clear" w:color="auto" w:fill="FFFFFE"/>
+              <w:spacing w:line="240" w:lineRule="auto"/>
+              <w:jc w:val="both"/>
+              <w:rPr>
+                <w:rFonts w:ascii="Courier New" w:eastAsia="Courier New" w:hAnsi="Courier New" w:cs="Courier New"/>
+                <w:sz w:val="18"/>
+                <w:szCs w:val="18"/>
+              </w:rPr>
+            </w:pPr>
+            <w:r>
+              <w:rPr>
+                <w:rFonts w:ascii="Courier New" w:eastAsia="Courier New" w:hAnsi="Courier New" w:cs="Courier New"/>
+                <w:sz w:val="18"/>
+                <w:szCs w:val="18"/>
+              </w:rPr>
               <w:t>}</w:t>
+            </w:r>
+            <w:r>
+              <w:rPr>
+                <w:rFonts w:ascii="Courier New" w:eastAsia="Courier New" w:hAnsi="Courier New" w:cs="Courier New"/>
+                <w:sz w:val="18"/>
+                <w:szCs w:val="18"/>
+              </w:rPr>
+              <w:t xml:space="preserve"> </w:t>
             </w:r>
           </w:p>
           <w:p>
@@ -2941,34 +2429,15 @@
                 <w:sz w:val="18"/>
                 <w:szCs w:val="18"/>
               </w:rPr>
-              <w:t>"id</w:t>
-            </w:r>
-            <w:proofErr w:type="gramStart"/>
-            <w:r>
-              <w:rPr>
-                <w:rFonts w:ascii="Courier New" w:eastAsia="Courier New" w:hAnsi="Courier New" w:cs="Courier New"/>
-                <w:color w:val="A31515"/>
-                <w:sz w:val="18"/>
-                <w:szCs w:val="18"/>
-              </w:rPr>
-              <w:t>"</w:t>
-            </w:r>
-            <w:r>
-              <w:rPr>
-                <w:rFonts w:ascii="Courier New" w:eastAsia="Courier New" w:hAnsi="Courier New" w:cs="Courier New"/>
-                <w:sz w:val="18"/>
-                <w:szCs w:val="18"/>
-              </w:rPr>
-              <w:t xml:space="preserve"> :</w:t>
-            </w:r>
-            <w:proofErr w:type="gramEnd"/>
-            <w:r>
-              <w:rPr>
-                <w:rFonts w:ascii="Courier New" w:eastAsia="Courier New" w:hAnsi="Courier New" w:cs="Courier New"/>
-                <w:sz w:val="18"/>
-                <w:szCs w:val="18"/>
-              </w:rPr>
-              <w:t xml:space="preserve"> </w:t>
+              <w:t>"id"</w:t>
+            </w:r>
+            <w:r>
+              <w:rPr>
+                <w:rFonts w:ascii="Courier New" w:eastAsia="Courier New" w:hAnsi="Courier New" w:cs="Courier New"/>
+                <w:sz w:val="18"/>
+                <w:szCs w:val="18"/>
+              </w:rPr>
+              <w:t xml:space="preserve"> : </w:t>
             </w:r>
             <w:r>
               <w:rPr>
@@ -3015,45 +2484,15 @@
                 <w:sz w:val="18"/>
                 <w:szCs w:val="18"/>
               </w:rPr>
-              <w:t>"</w:t>
-            </w:r>
-            <w:proofErr w:type="spellStart"/>
-            <w:r>
-              <w:rPr>
-                <w:rFonts w:ascii="Courier New" w:eastAsia="Courier New" w:hAnsi="Courier New" w:cs="Courier New"/>
-                <w:color w:val="A31515"/>
-                <w:sz w:val="18"/>
-                <w:szCs w:val="18"/>
-              </w:rPr>
-              <w:t>bookName</w:t>
-            </w:r>
-            <w:proofErr w:type="spellEnd"/>
-            <w:proofErr w:type="gramStart"/>
-            <w:r>
-              <w:rPr>
-                <w:rFonts w:ascii="Courier New" w:eastAsia="Courier New" w:hAnsi="Courier New" w:cs="Courier New"/>
-                <w:color w:val="A31515"/>
-                <w:sz w:val="18"/>
-                <w:szCs w:val="18"/>
-              </w:rPr>
-              <w:t>"</w:t>
-            </w:r>
-            <w:r>
-              <w:rPr>
-                <w:rFonts w:ascii="Courier New" w:eastAsia="Courier New" w:hAnsi="Courier New" w:cs="Courier New"/>
-                <w:sz w:val="18"/>
-                <w:szCs w:val="18"/>
-              </w:rPr>
-              <w:t xml:space="preserve"> :</w:t>
-            </w:r>
-            <w:proofErr w:type="gramEnd"/>
-            <w:r>
-              <w:rPr>
-                <w:rFonts w:ascii="Courier New" w:eastAsia="Courier New" w:hAnsi="Courier New" w:cs="Courier New"/>
-                <w:sz w:val="18"/>
-                <w:szCs w:val="18"/>
-              </w:rPr>
-              <w:t xml:space="preserve"> </w:t>
+              <w:t>"bookName"</w:t>
+            </w:r>
+            <w:r>
+              <w:rPr>
+                <w:rFonts w:ascii="Courier New" w:eastAsia="Courier New" w:hAnsi="Courier New" w:cs="Courier New"/>
+                <w:sz w:val="18"/>
+                <w:szCs w:val="18"/>
+              </w:rPr>
+              <w:t xml:space="preserve"> : </w:t>
             </w:r>
             <w:r>
               <w:rPr>
@@ -3062,27 +2501,7 @@
                 <w:sz w:val="18"/>
                 <w:szCs w:val="18"/>
               </w:rPr>
-              <w:t>"</w:t>
-            </w:r>
-            <w:proofErr w:type="spellStart"/>
-            <w:r>
-              <w:rPr>
-                <w:rFonts w:ascii="Courier New" w:eastAsia="Courier New" w:hAnsi="Courier New" w:cs="Courier New"/>
-                <w:color w:val="0451A5"/>
-                <w:sz w:val="18"/>
-                <w:szCs w:val="18"/>
-              </w:rPr>
-              <w:t>Himu</w:t>
-            </w:r>
-            <w:proofErr w:type="spellEnd"/>
-            <w:r>
-              <w:rPr>
-                <w:rFonts w:ascii="Courier New" w:eastAsia="Courier New" w:hAnsi="Courier New" w:cs="Courier New"/>
-                <w:color w:val="0451A5"/>
-                <w:sz w:val="18"/>
-                <w:szCs w:val="18"/>
-              </w:rPr>
-              <w:t>"</w:t>
+              <w:t>"Himu"</w:t>
             </w:r>
             <w:r>
               <w:rPr>
@@ -3120,45 +2539,15 @@
                 <w:sz w:val="18"/>
                 <w:szCs w:val="18"/>
               </w:rPr>
-              <w:t>"</w:t>
-            </w:r>
-            <w:proofErr w:type="spellStart"/>
-            <w:r>
-              <w:rPr>
-                <w:rFonts w:ascii="Courier New" w:eastAsia="Courier New" w:hAnsi="Courier New" w:cs="Courier New"/>
-                <w:color w:val="A31515"/>
-                <w:sz w:val="18"/>
-                <w:szCs w:val="18"/>
-              </w:rPr>
-              <w:t>bookType</w:t>
-            </w:r>
-            <w:proofErr w:type="spellEnd"/>
-            <w:proofErr w:type="gramStart"/>
-            <w:r>
-              <w:rPr>
-                <w:rFonts w:ascii="Courier New" w:eastAsia="Courier New" w:hAnsi="Courier New" w:cs="Courier New"/>
-                <w:color w:val="A31515"/>
-                <w:sz w:val="18"/>
-                <w:szCs w:val="18"/>
-              </w:rPr>
-              <w:t>"</w:t>
-            </w:r>
-            <w:r>
-              <w:rPr>
-                <w:rFonts w:ascii="Courier New" w:eastAsia="Courier New" w:hAnsi="Courier New" w:cs="Courier New"/>
-                <w:sz w:val="18"/>
-                <w:szCs w:val="18"/>
-              </w:rPr>
-              <w:t xml:space="preserve"> :</w:t>
-            </w:r>
-            <w:proofErr w:type="gramEnd"/>
-            <w:r>
-              <w:rPr>
-                <w:rFonts w:ascii="Courier New" w:eastAsia="Courier New" w:hAnsi="Courier New" w:cs="Courier New"/>
-                <w:sz w:val="18"/>
-                <w:szCs w:val="18"/>
-              </w:rPr>
-              <w:t xml:space="preserve"> </w:t>
+              <w:t>"bookType"</w:t>
+            </w:r>
+            <w:r>
+              <w:rPr>
+                <w:rFonts w:ascii="Courier New" w:eastAsia="Courier New" w:hAnsi="Courier New" w:cs="Courier New"/>
+                <w:sz w:val="18"/>
+                <w:szCs w:val="18"/>
+              </w:rPr>
+              <w:t xml:space="preserve"> : </w:t>
             </w:r>
             <w:r>
               <w:rPr>
@@ -3206,34 +2595,15 @@
                 <w:sz w:val="18"/>
                 <w:szCs w:val="18"/>
               </w:rPr>
-              <w:t>"author</w:t>
-            </w:r>
-            <w:proofErr w:type="gramStart"/>
-            <w:r>
-              <w:rPr>
-                <w:rFonts w:ascii="Courier New" w:eastAsia="Courier New" w:hAnsi="Courier New" w:cs="Courier New"/>
-                <w:color w:val="A31515"/>
-                <w:sz w:val="18"/>
-                <w:szCs w:val="18"/>
-              </w:rPr>
-              <w:t>"</w:t>
-            </w:r>
-            <w:r>
-              <w:rPr>
-                <w:rFonts w:ascii="Courier New" w:eastAsia="Courier New" w:hAnsi="Courier New" w:cs="Courier New"/>
-                <w:sz w:val="18"/>
-                <w:szCs w:val="18"/>
-              </w:rPr>
-              <w:t xml:space="preserve"> :</w:t>
-            </w:r>
-            <w:proofErr w:type="gramEnd"/>
-            <w:r>
-              <w:rPr>
-                <w:rFonts w:ascii="Courier New" w:eastAsia="Courier New" w:hAnsi="Courier New" w:cs="Courier New"/>
-                <w:sz w:val="18"/>
-                <w:szCs w:val="18"/>
-              </w:rPr>
-              <w:t xml:space="preserve"> </w:t>
+              <w:t>"author"</w:t>
+            </w:r>
+            <w:r>
+              <w:rPr>
+                <w:rFonts w:ascii="Courier New" w:eastAsia="Courier New" w:hAnsi="Courier New" w:cs="Courier New"/>
+                <w:sz w:val="18"/>
+                <w:szCs w:val="18"/>
+              </w:rPr>
+              <w:t xml:space="preserve"> : </w:t>
             </w:r>
             <w:r>
               <w:rPr>
@@ -3242,27 +2612,7 @@
                 <w:sz w:val="18"/>
                 <w:szCs w:val="18"/>
               </w:rPr>
-              <w:t>"</w:t>
-            </w:r>
-            <w:proofErr w:type="spellStart"/>
-            <w:r>
-              <w:rPr>
-                <w:rFonts w:ascii="Courier New" w:eastAsia="Courier New" w:hAnsi="Courier New" w:cs="Courier New"/>
-                <w:color w:val="0451A5"/>
-                <w:sz w:val="18"/>
-                <w:szCs w:val="18"/>
-              </w:rPr>
-              <w:t>Humaun</w:t>
-            </w:r>
-            <w:proofErr w:type="spellEnd"/>
-            <w:r>
-              <w:rPr>
-                <w:rFonts w:ascii="Courier New" w:eastAsia="Courier New" w:hAnsi="Courier New" w:cs="Courier New"/>
-                <w:color w:val="0451A5"/>
-                <w:sz w:val="18"/>
-                <w:szCs w:val="18"/>
-              </w:rPr>
-              <w:t xml:space="preserve"> Ahmed"</w:t>
+              <w:t>"Humaun Ahmed"</w:t>
             </w:r>
           </w:p>
           <w:p>
@@ -3366,15 +2716,7 @@
               <w:jc w:val="both"/>
             </w:pPr>
             <w:r>
-              <w:t>/</w:t>
-            </w:r>
-            <w:proofErr w:type="spellStart"/>
-            <w:r>
-              <w:t>api</w:t>
-            </w:r>
-            <w:proofErr w:type="spellEnd"/>
-            <w:r>
-              <w:t>/v1/book/{id}</w:t>
+              <w:t>/api/v1/book/{id}</w:t>
             </w:r>
           </w:p>
         </w:tc>
@@ -3441,27 +2783,7 @@
                 <w:sz w:val="18"/>
                 <w:szCs w:val="18"/>
               </w:rPr>
-              <w:t>'localhost:8084/book-info-manager-1.0/</w:t>
-            </w:r>
-            <w:proofErr w:type="spellStart"/>
-            <w:r>
-              <w:rPr>
-                <w:rFonts w:ascii="Courier New" w:eastAsia="Courier New" w:hAnsi="Courier New" w:cs="Courier New"/>
-                <w:color w:val="2A00FF"/>
-                <w:sz w:val="18"/>
-                <w:szCs w:val="18"/>
-              </w:rPr>
-              <w:t>api</w:t>
-            </w:r>
-            <w:proofErr w:type="spellEnd"/>
-            <w:r>
-              <w:rPr>
-                <w:rFonts w:ascii="Courier New" w:eastAsia="Courier New" w:hAnsi="Courier New" w:cs="Courier New"/>
-                <w:color w:val="2A00FF"/>
-                <w:sz w:val="18"/>
-                <w:szCs w:val="18"/>
-              </w:rPr>
-              <w:t>/v1/book/1'</w:t>
+              <w:t>'localhost:8084/book-info-manager-1.0/api/v1/book/1'</w:t>
             </w:r>
             <w:r>
               <w:rPr>
@@ -3482,12 +2804,6 @@
     </w:p>
     <w:p>
       <w:pPr>
-        <w:ind w:left="1440"/>
-        <w:jc w:val="both"/>
-      </w:pPr>
-    </w:p>
-    <w:p>
-      <w:pPr>
         <w:numPr>
           <w:ilvl w:val="0"/>
           <w:numId w:val="7"/>
@@ -3548,29 +2864,102 @@
     </w:p>
     <w:p>
       <w:pPr>
+        <w:numPr>
+          <w:ilvl w:val="0"/>
+          <w:numId w:val="7"/>
+        </w:numPr>
+        <w:jc w:val="both"/>
+      </w:pPr>
+      <w:r>
+        <w:t xml:space="preserve">Create a directory named: </w:t>
+      </w:r>
+      <w:r>
+        <w:t>dto</w:t>
+      </w:r>
+    </w:p>
+    <w:p>
+      <w:pPr>
         <w:ind w:left="1440"/>
         <w:jc w:val="both"/>
       </w:pPr>
       <w:r>
+        <w:t xml:space="preserve">under </w:t>
+      </w:r>
+      <w:r>
+        <w:rPr>
+          <w:i/>
+        </w:rPr>
+        <w:t xml:space="preserve">src/main/java/com.example.bookinfomanagement </w:t>
+      </w:r>
+      <w:r>
+        <w:t xml:space="preserve">for </w:t>
+      </w:r>
+      <w:r>
+        <w:t>DTO’s</w:t>
+      </w:r>
+    </w:p>
+    <w:p>
+      <w:pPr>
+        <w:numPr>
+          <w:ilvl w:val="0"/>
+          <w:numId w:val="7"/>
+        </w:numPr>
+        <w:jc w:val="both"/>
+      </w:pPr>
+      <w:r>
+        <w:t>Create a directory named: enums</w:t>
+      </w:r>
+    </w:p>
+    <w:p>
+      <w:pPr>
+        <w:ind w:left="1440"/>
+        <w:jc w:val="both"/>
+      </w:pPr>
+      <w:r>
+        <w:t xml:space="preserve">under </w:t>
+      </w:r>
+      <w:r>
+        <w:rPr>
+          <w:i/>
+        </w:rPr>
+        <w:t xml:space="preserve">src/main/java/com.example.bookinfomanagement </w:t>
+      </w:r>
+      <w:r>
+        <w:t>for Enums</w:t>
+      </w:r>
+    </w:p>
+    <w:p>
+      <w:pPr>
+        <w:ind w:left="1440"/>
+        <w:jc w:val="both"/>
+      </w:pPr>
+      <w:r>
         <w:rPr>
           <w:noProof/>
         </w:rPr>
         <w:drawing>
-          <wp:inline distT="114300" distB="114300" distL="114300" distR="114300" wp14:anchorId="4F5D7A05" wp14:editId="501F03A2">
-            <wp:extent cx="5210175" cy="1924050"/>
+          <wp:inline distT="0" distB="0" distL="0" distR="0" wp14:anchorId="7CF9D599" wp14:editId="4A0E83EC">
+            <wp:extent cx="3924640" cy="2194750"/>
             <wp:effectExtent l="0" t="0" r="0" b="0"/>
-            <wp:docPr id="2" name="image3.png"/>
-            <wp:cNvGraphicFramePr/>
+            <wp:docPr id="2" name="Picture 2"/>
+            <wp:cNvGraphicFramePr>
+              <a:graphicFrameLocks xmlns:a="http://schemas.openxmlformats.org/drawingml/2006/main" noChangeAspect="1"/>
+            </wp:cNvGraphicFramePr>
             <a:graphic xmlns:a="http://schemas.openxmlformats.org/drawingml/2006/main">
               <a:graphicData uri="http://schemas.openxmlformats.org/drawingml/2006/picture">
                 <pic:pic xmlns:pic="http://schemas.openxmlformats.org/drawingml/2006/picture">
                   <pic:nvPicPr>
-                    <pic:cNvPr id="0" name="image3.png"/>
-                    <pic:cNvPicPr preferRelativeResize="0"/>
+                    <pic:cNvPr id="2" name="Screenshot 2022-07-09 172940.png"/>
+                    <pic:cNvPicPr/>
                   </pic:nvPicPr>
                   <pic:blipFill>
-                    <a:blip r:embed="rId9"/>
-                    <a:srcRect/>
+                    <a:blip r:embed="rId9">
+                      <a:extLst>
+                        <a:ext uri="{28A0092B-C50C-407E-A947-70E740481C1C}">
+                          <a14:useLocalDpi xmlns:a14="http://schemas.microsoft.com/office/drawing/2010/main" val="0"/>
+                        </a:ext>
+                      </a:extLst>
+                    </a:blip>
                     <a:stretch>
                       <a:fillRect/>
                     </a:stretch>
@@ -3578,12 +2967,11 @@
                   <pic:spPr>
                     <a:xfrm>
                       <a:off x="0" y="0"/>
-                      <a:ext cx="5210175" cy="1924050"/>
+                      <a:ext cx="3924640" cy="2194750"/>
                     </a:xfrm>
                     <a:prstGeom prst="rect">
                       <a:avLst/>
                     </a:prstGeom>
-                    <a:ln/>
                   </pic:spPr>
                 </pic:pic>
               </a:graphicData>
@@ -3680,33 +3068,54 @@
       <w:r>
         <w:t xml:space="preserve">For </w:t>
       </w:r>
-      <w:proofErr w:type="spellStart"/>
-      <w:r>
-        <w:t>ssh</w:t>
-      </w:r>
-      <w:proofErr w:type="spellEnd"/>
+      <w:r>
+        <w:t>SSH</w:t>
+      </w:r>
       <w:r>
         <w:rPr>
           <w:i/>
         </w:rPr>
         <w:t xml:space="preserve">: git clone </w:t>
       </w:r>
-      <w:proofErr w:type="gramStart"/>
       <w:r>
         <w:rPr>
           <w:i/>
         </w:rPr>
-        <w:t>git@github.com:atique7465/spring-boot-helper-</w:t>
-      </w:r>
-      <w:proofErr w:type="spellStart"/>
-      <w:r>
+        <w:t>git@github.com:atique7465/spring-boot-helper-project.git</w:t>
+      </w:r>
+    </w:p>
+    <w:p>
+      <w:pPr>
+        <w:ind w:left="1440"/>
+        <w:jc w:val="both"/>
         <w:rPr>
           <w:i/>
         </w:rPr>
-        <w:t>project.git</w:t>
-      </w:r>
-      <w:proofErr w:type="spellEnd"/>
-      <w:proofErr w:type="gramEnd"/>
+      </w:pPr>
+      <w:r>
+        <w:rPr>
+          <w:i/>
+        </w:rPr>
+        <w:t xml:space="preserve">     </w:t>
+      </w:r>
+      <w:r>
+        <w:t xml:space="preserve">For </w:t>
+      </w:r>
+      <w:r>
+        <w:t>HTTPS</w:t>
+      </w:r>
+      <w:r>
+        <w:rPr>
+          <w:i/>
+        </w:rPr>
+        <w:t xml:space="preserve">: git clone </w:t>
+      </w:r>
+      <w:r>
+        <w:rPr>
+          <w:i/>
+        </w:rPr>
+        <w:t>https://github.com/atique7465/spring-boot-helper-project.git</w:t>
+      </w:r>
     </w:p>
     <w:p>
       <w:pPr>
@@ -3717,46 +3126,46 @@
         </w:rPr>
       </w:pPr>
       <w:r>
+        <w:t xml:space="preserve">2. fetch branches: </w:t>
+      </w:r>
+      <w:r>
         <w:rPr>
           <w:i/>
         </w:rPr>
-        <w:t xml:space="preserve">     </w:t>
-      </w:r>
-      <w:r>
-        <w:t>For http</w:t>
-      </w:r>
-      <w:r>
-        <w:t>s</w:t>
-      </w:r>
-      <w:r>
+        <w:t>git fetch</w:t>
+      </w:r>
+    </w:p>
+    <w:p>
+      <w:pPr>
+        <w:ind w:left="1440"/>
+        <w:jc w:val="both"/>
         <w:rPr>
           <w:i/>
         </w:rPr>
-        <w:t xml:space="preserve">: git clone </w:t>
+      </w:pPr>
+      <w:r>
+        <w:t xml:space="preserve">3. checkout branch: </w:t>
       </w:r>
       <w:r>
         <w:rPr>
           <w:i/>
         </w:rPr>
-        <w:t>https://github.com/atique7465/spring-boot-helper-project.git</w:t>
+        <w:t>git checkout "hp/student-info-manage"</w:t>
       </w:r>
     </w:p>
     <w:p>
       <w:pPr>
         <w:ind w:left="1440"/>
         <w:jc w:val="both"/>
-        <w:rPr>
-          <w:i/>
-        </w:rPr>
-      </w:pPr>
-      <w:r>
-        <w:t xml:space="preserve">2. fetch branches: </w:t>
-      </w:r>
-      <w:r>
-        <w:rPr>
-          <w:i/>
-        </w:rPr>
-        <w:t>git fetch</w:t>
+      </w:pPr>
+      <w:r>
+        <w:t xml:space="preserve">4. </w:t>
+      </w:r>
+      <w:r>
+        <w:t>Description can be found in README.md file</w:t>
+      </w:r>
+      <w:r>
+        <w:t>.</w:t>
       </w:r>
     </w:p>
     <w:p>
@@ -3765,13 +3174,13 @@
         <w:jc w:val="both"/>
       </w:pPr>
       <w:r>
-        <w:t xml:space="preserve">3. checkout branch: </w:t>
-      </w:r>
-      <w:r>
-        <w:rPr>
-          <w:i/>
-        </w:rPr>
-        <w:t>git checkout "hp/student-info-manage"</w:t>
+        <w:t xml:space="preserve">5. </w:t>
+      </w:r>
+      <w:r>
+        <w:t>P</w:t>
+      </w:r>
+      <w:r>
+        <w:t>ostman collection kept in documents folder.</w:t>
       </w:r>
     </w:p>
     <w:p>
@@ -3783,16 +3192,8 @@
         <w:jc w:val="both"/>
       </w:pPr>
       <w:r>
-        <w:t>You can see the project structure and browse the code</w:t>
-      </w:r>
-      <w:r>
-        <w:t xml:space="preserve"> to get </w:t>
-      </w:r>
-      <w:r>
-        <w:t>help</w:t>
-      </w:r>
-      <w:r>
-        <w:t>.</w:t>
+        <w:lastRenderedPageBreak/>
+        <w:t>You can see the project structure and browse the code.</w:t>
       </w:r>
     </w:p>
     <w:p>
@@ -3894,7 +3295,6 @@
         <w:jc w:val="both"/>
       </w:pPr>
       <w:r>
-        <w:lastRenderedPageBreak/>
         <w:t>Ref:</w:t>
       </w:r>
       <w:hyperlink r:id="rId11">
@@ -3946,7 +3346,30 @@
         <w:jc w:val="both"/>
       </w:pPr>
       <w:r>
-        <w:t>Write about the dependencies we used in build.gradle</w:t>
+        <w:t xml:space="preserve">Write about the dependencies we used in </w:t>
+      </w:r>
+      <w:r>
+        <w:rPr>
+          <w:i/>
+        </w:rPr>
+        <w:t>build.gra</w:t>
+      </w:r>
+      <w:bookmarkStart w:id="0" w:name="_GoBack"/>
+      <w:bookmarkEnd w:id="0"/>
+      <w:r>
+        <w:rPr>
+          <w:i/>
+        </w:rPr>
+        <w:t>dle</w:t>
+      </w:r>
+      <w:r>
+        <w:rPr>
+          <w:i/>
+        </w:rPr>
+        <w:t xml:space="preserve"> </w:t>
+      </w:r>
+      <w:r>
+        <w:t>file</w:t>
       </w:r>
     </w:p>
     <w:p>
@@ -4007,7 +3430,91 @@
           <w:szCs w:val="20"/>
           <w:highlight w:val="white"/>
         </w:rPr>
-        <w:t>@SpringBootApplication, @RestController, @Autowired, @RequestMapping, @PostMapping, @GetMapping, @PutMapping, @DeleteMapping, @Service</w:t>
+        <w:t>@SpringBootApplication, @RestController,</w:t>
+      </w:r>
+      <w:r>
+        <w:rPr>
+          <w:rFonts w:ascii="Courier New" w:eastAsia="Courier New" w:hAnsi="Courier New" w:cs="Courier New"/>
+          <w:color w:val="202124"/>
+          <w:sz w:val="20"/>
+          <w:szCs w:val="20"/>
+          <w:highlight w:val="white"/>
+        </w:rPr>
+        <w:t xml:space="preserve"> </w:t>
+      </w:r>
+      <w:r>
+        <w:rPr>
+          <w:rFonts w:ascii="Courier New" w:eastAsia="Courier New" w:hAnsi="Courier New" w:cs="Courier New"/>
+          <w:color w:val="202124"/>
+          <w:sz w:val="20"/>
+          <w:szCs w:val="20"/>
+        </w:rPr>
+        <w:t>@RequestMapping</w:t>
+      </w:r>
+      <w:r>
+        <w:rPr>
+          <w:rFonts w:ascii="Courier New" w:eastAsia="Courier New" w:hAnsi="Courier New" w:cs="Courier New"/>
+          <w:color w:val="202124"/>
+          <w:sz w:val="20"/>
+          <w:szCs w:val="20"/>
+        </w:rPr>
+        <w:t>,</w:t>
+      </w:r>
+      <w:r>
+        <w:rPr>
+          <w:rFonts w:ascii="Courier New" w:eastAsia="Courier New" w:hAnsi="Courier New" w:cs="Courier New"/>
+          <w:color w:val="202124"/>
+          <w:sz w:val="20"/>
+          <w:szCs w:val="20"/>
+          <w:highlight w:val="white"/>
+        </w:rPr>
+        <w:t xml:space="preserve"> @Autowired, @PostMapping, @GetMapping, @PutMapping, @DeleteMapping, @Service</w:t>
+      </w:r>
+      <w:r>
+        <w:rPr>
+          <w:rFonts w:ascii="Courier New" w:eastAsia="Courier New" w:hAnsi="Courier New" w:cs="Courier New"/>
+          <w:color w:val="202124"/>
+          <w:sz w:val="20"/>
+          <w:szCs w:val="20"/>
+          <w:highlight w:val="white"/>
+        </w:rPr>
+        <w:t xml:space="preserve">, </w:t>
+      </w:r>
+      <w:r>
+        <w:rPr>
+          <w:rFonts w:ascii="Courier New" w:eastAsia="Courier New" w:hAnsi="Courier New" w:cs="Courier New"/>
+          <w:color w:val="202124"/>
+          <w:sz w:val="20"/>
+          <w:szCs w:val="20"/>
+        </w:rPr>
+        <w:t>@AllArgsConstructor, @NoArgsConstructor, @Data</w:t>
+      </w:r>
+      <w:r>
+        <w:rPr>
+          <w:rFonts w:ascii="Courier New" w:eastAsia="Courier New" w:hAnsi="Courier New" w:cs="Courier New"/>
+          <w:color w:val="202124"/>
+          <w:sz w:val="20"/>
+          <w:szCs w:val="20"/>
+        </w:rPr>
+        <w:t>, @NotNull</w:t>
+      </w:r>
+      <w:r>
+        <w:rPr>
+          <w:rFonts w:ascii="Courier New" w:eastAsia="Courier New" w:hAnsi="Courier New" w:cs="Courier New"/>
+          <w:color w:val="202124"/>
+          <w:sz w:val="20"/>
+          <w:szCs w:val="20"/>
+        </w:rPr>
+        <w:t>,</w:t>
+      </w:r>
+      <w:r>
+        <w:rPr>
+          <w:rFonts w:ascii="Courier New" w:eastAsia="Courier New" w:hAnsi="Courier New" w:cs="Courier New"/>
+          <w:color w:val="202124"/>
+          <w:sz w:val="20"/>
+          <w:szCs w:val="20"/>
+        </w:rPr>
+        <w:t xml:space="preserve"> @NotEmpty</w:t>
       </w:r>
     </w:p>
     <w:p>
@@ -4077,8 +3584,6 @@
         </w:rPr>
         <w:t>atique_202015_task_02.docx</w:t>
       </w:r>
-      <w:bookmarkStart w:id="0" w:name="_GoBack"/>
-      <w:bookmarkEnd w:id="0"/>
     </w:p>
     <w:p>
       <w:pPr>

</xml_diff>

<commit_message>
task 1-4 edited, 5 added
</commit_message>
<xml_diff>
--- a/Task 02/Task 02.docx
+++ b/Task 02/Task 02.docx
@@ -796,6 +796,11 @@
     </w:p>
     <w:p>
       <w:pPr>
+        <w:jc w:val="both"/>
+      </w:pPr>
+    </w:p>
+    <w:p>
+      <w:pPr>
         <w:ind w:left="720"/>
         <w:jc w:val="both"/>
       </w:pPr>
@@ -991,8 +996,6 @@
       <w:r>
         <w:t>.</w:t>
       </w:r>
-      <w:bookmarkStart w:id="0" w:name="_GoBack"/>
-      <w:bookmarkEnd w:id="0"/>
     </w:p>
     <w:p>
       <w:pPr>
@@ -1391,15 +1394,34 @@
                 <w:sz w:val="18"/>
                 <w:szCs w:val="18"/>
               </w:rPr>
-              <w:t>"author"</w:t>
-            </w:r>
-            <w:r>
-              <w:rPr>
-                <w:rFonts w:ascii="Courier New" w:eastAsia="Courier New" w:hAnsi="Courier New" w:cs="Courier New"/>
-                <w:sz w:val="18"/>
-                <w:szCs w:val="18"/>
-              </w:rPr>
-              <w:t xml:space="preserve"> : </w:t>
+              <w:t>"author</w:t>
+            </w:r>
+            <w:proofErr w:type="gramStart"/>
+            <w:r>
+              <w:rPr>
+                <w:rFonts w:ascii="Courier New" w:eastAsia="Courier New" w:hAnsi="Courier New" w:cs="Courier New"/>
+                <w:color w:val="A31515"/>
+                <w:sz w:val="18"/>
+                <w:szCs w:val="18"/>
+              </w:rPr>
+              <w:t>"</w:t>
+            </w:r>
+            <w:r>
+              <w:rPr>
+                <w:rFonts w:ascii="Courier New" w:eastAsia="Courier New" w:hAnsi="Courier New" w:cs="Courier New"/>
+                <w:sz w:val="18"/>
+                <w:szCs w:val="18"/>
+              </w:rPr>
+              <w:t xml:space="preserve"> :</w:t>
+            </w:r>
+            <w:proofErr w:type="gramEnd"/>
+            <w:r>
+              <w:rPr>
+                <w:rFonts w:ascii="Courier New" w:eastAsia="Courier New" w:hAnsi="Courier New" w:cs="Courier New"/>
+                <w:sz w:val="18"/>
+                <w:szCs w:val="18"/>
+              </w:rPr>
+              <w:t xml:space="preserve"> </w:t>
             </w:r>
             <w:r>
               <w:rPr>
@@ -1408,7 +1430,113 @@
                 <w:sz w:val="18"/>
                 <w:szCs w:val="18"/>
               </w:rPr>
-              <w:t>"Humaun Ahmed"</w:t>
+              <w:t>"</w:t>
+            </w:r>
+            <w:proofErr w:type="spellStart"/>
+            <w:r>
+              <w:rPr>
+                <w:rFonts w:ascii="Courier New" w:eastAsia="Courier New" w:hAnsi="Courier New" w:cs="Courier New"/>
+                <w:color w:val="0451A5"/>
+                <w:sz w:val="18"/>
+                <w:szCs w:val="18"/>
+              </w:rPr>
+              <w:t>Humaun</w:t>
+            </w:r>
+            <w:proofErr w:type="spellEnd"/>
+            <w:r>
+              <w:rPr>
+                <w:rFonts w:ascii="Courier New" w:eastAsia="Courier New" w:hAnsi="Courier New" w:cs="Courier New"/>
+                <w:color w:val="0451A5"/>
+                <w:sz w:val="18"/>
+                <w:szCs w:val="18"/>
+              </w:rPr>
+              <w:t xml:space="preserve"> Ahmed"</w:t>
+            </w:r>
+            <w:r>
+              <w:rPr>
+                <w:rFonts w:ascii="Courier New" w:eastAsia="Courier New" w:hAnsi="Courier New" w:cs="Courier New"/>
+                <w:color w:val="0451A5"/>
+                <w:sz w:val="18"/>
+                <w:szCs w:val="18"/>
+              </w:rPr>
+              <w:t>,</w:t>
+            </w:r>
+          </w:p>
+          <w:p>
+            <w:pPr>
+              <w:widowControl w:val="0"/>
+              <w:shd w:val="clear" w:color="auto" w:fill="FFFFFE"/>
+              <w:spacing w:line="240" w:lineRule="auto"/>
+              <w:jc w:val="both"/>
+              <w:rPr>
+                <w:rFonts w:ascii="Courier New" w:eastAsia="Courier New" w:hAnsi="Courier New" w:cs="Courier New"/>
+                <w:color w:val="0451A5"/>
+                <w:sz w:val="18"/>
+                <w:szCs w:val="18"/>
+              </w:rPr>
+            </w:pPr>
+            <w:r>
+              <w:rPr>
+                <w:rFonts w:ascii="Courier New" w:eastAsia="Courier New" w:hAnsi="Courier New" w:cs="Courier New"/>
+                <w:color w:val="0451A5"/>
+                <w:sz w:val="18"/>
+                <w:szCs w:val="18"/>
+              </w:rPr>
+              <w:t xml:space="preserve">    </w:t>
+            </w:r>
+            <w:r>
+              <w:rPr>
+                <w:rFonts w:ascii="Courier New" w:eastAsia="Courier New" w:hAnsi="Courier New" w:cs="Courier New"/>
+                <w:color w:val="A31515"/>
+                <w:sz w:val="18"/>
+                <w:szCs w:val="18"/>
+              </w:rPr>
+              <w:t>"</w:t>
+            </w:r>
+            <w:r>
+              <w:rPr>
+                <w:rFonts w:ascii="Courier New" w:eastAsia="Courier New" w:hAnsi="Courier New" w:cs="Courier New"/>
+                <w:color w:val="A31515"/>
+                <w:sz w:val="18"/>
+                <w:szCs w:val="18"/>
+              </w:rPr>
+              <w:t>price</w:t>
+            </w:r>
+            <w:proofErr w:type="gramStart"/>
+            <w:r>
+              <w:rPr>
+                <w:rFonts w:ascii="Courier New" w:eastAsia="Courier New" w:hAnsi="Courier New" w:cs="Courier New"/>
+                <w:color w:val="A31515"/>
+                <w:sz w:val="18"/>
+                <w:szCs w:val="18"/>
+              </w:rPr>
+              <w:t>"</w:t>
+            </w:r>
+            <w:r>
+              <w:rPr>
+                <w:rFonts w:ascii="Courier New" w:eastAsia="Courier New" w:hAnsi="Courier New" w:cs="Courier New"/>
+                <w:sz w:val="18"/>
+                <w:szCs w:val="18"/>
+              </w:rPr>
+              <w:t xml:space="preserve"> :</w:t>
+            </w:r>
+            <w:proofErr w:type="gramEnd"/>
+            <w:r>
+              <w:rPr>
+                <w:rFonts w:ascii="Courier New" w:eastAsia="Courier New" w:hAnsi="Courier New" w:cs="Courier New"/>
+                <w:sz w:val="18"/>
+                <w:szCs w:val="18"/>
+              </w:rPr>
+              <w:t xml:space="preserve"> </w:t>
+            </w:r>
+            <w:r>
+              <w:rPr>
+                <w:rFonts w:ascii="Courier New" w:eastAsia="Courier New" w:hAnsi="Courier New" w:cs="Courier New"/>
+                <w:color w:val="0451A5"/>
+                <w:sz w:val="18"/>
+                <w:szCs w:val="18"/>
+              </w:rPr>
+              <w:t>200</w:t>
             </w:r>
           </w:p>
           <w:p>
@@ -1683,15 +1811,34 @@
                 <w:sz w:val="18"/>
                 <w:szCs w:val="18"/>
               </w:rPr>
-              <w:t>"author"</w:t>
-            </w:r>
-            <w:r>
-              <w:rPr>
-                <w:rFonts w:ascii="Courier New" w:eastAsia="Courier New" w:hAnsi="Courier New" w:cs="Courier New"/>
-                <w:sz w:val="18"/>
-                <w:szCs w:val="18"/>
-              </w:rPr>
-              <w:t xml:space="preserve"> : </w:t>
+              <w:t>"author</w:t>
+            </w:r>
+            <w:proofErr w:type="gramStart"/>
+            <w:r>
+              <w:rPr>
+                <w:rFonts w:ascii="Courier New" w:eastAsia="Courier New" w:hAnsi="Courier New" w:cs="Courier New"/>
+                <w:color w:val="A31515"/>
+                <w:sz w:val="18"/>
+                <w:szCs w:val="18"/>
+              </w:rPr>
+              <w:t>"</w:t>
+            </w:r>
+            <w:r>
+              <w:rPr>
+                <w:rFonts w:ascii="Courier New" w:eastAsia="Courier New" w:hAnsi="Courier New" w:cs="Courier New"/>
+                <w:sz w:val="18"/>
+                <w:szCs w:val="18"/>
+              </w:rPr>
+              <w:t xml:space="preserve"> :</w:t>
+            </w:r>
+            <w:proofErr w:type="gramEnd"/>
+            <w:r>
+              <w:rPr>
+                <w:rFonts w:ascii="Courier New" w:eastAsia="Courier New" w:hAnsi="Courier New" w:cs="Courier New"/>
+                <w:sz w:val="18"/>
+                <w:szCs w:val="18"/>
+              </w:rPr>
+              <w:t xml:space="preserve"> </w:t>
             </w:r>
             <w:r>
               <w:rPr>
@@ -1700,7 +1847,36 @@
                 <w:sz w:val="18"/>
                 <w:szCs w:val="18"/>
               </w:rPr>
-              <w:t>"Humaun Ahmed"</w:t>
+              <w:t>"</w:t>
+            </w:r>
+            <w:proofErr w:type="spellStart"/>
+            <w:r>
+              <w:rPr>
+                <w:rFonts w:ascii="Courier New" w:eastAsia="Courier New" w:hAnsi="Courier New" w:cs="Courier New"/>
+                <w:color w:val="0451A5"/>
+                <w:sz w:val="18"/>
+                <w:szCs w:val="18"/>
+              </w:rPr>
+              <w:t>Humaun</w:t>
+            </w:r>
+            <w:proofErr w:type="spellEnd"/>
+            <w:r>
+              <w:rPr>
+                <w:rFonts w:ascii="Courier New" w:eastAsia="Courier New" w:hAnsi="Courier New" w:cs="Courier New"/>
+                <w:color w:val="0451A5"/>
+                <w:sz w:val="18"/>
+                <w:szCs w:val="18"/>
+              </w:rPr>
+              <w:t xml:space="preserve"> Ahmed"</w:t>
+            </w:r>
+            <w:r>
+              <w:rPr>
+                <w:rFonts w:ascii="Courier New" w:eastAsia="Courier New" w:hAnsi="Courier New" w:cs="Courier New"/>
+                <w:color w:val="0451A5"/>
+                <w:sz w:val="18"/>
+                <w:szCs w:val="18"/>
+              </w:rPr>
+              <w:t>,</w:t>
             </w:r>
           </w:p>
           <w:p>
@@ -1711,6 +1887,7 @@
               <w:jc w:val="both"/>
               <w:rPr>
                 <w:rFonts w:ascii="Courier New" w:eastAsia="Courier New" w:hAnsi="Courier New" w:cs="Courier New"/>
+                <w:color w:val="0451A5"/>
                 <w:sz w:val="18"/>
                 <w:szCs w:val="18"/>
               </w:rPr>
@@ -1718,10 +1895,56 @@
             <w:r>
               <w:rPr>
                 <w:rFonts w:ascii="Courier New" w:eastAsia="Courier New" w:hAnsi="Courier New" w:cs="Courier New"/>
-                <w:sz w:val="18"/>
-                <w:szCs w:val="18"/>
-              </w:rPr>
-              <w:t>}</w:t>
+                <w:color w:val="0451A5"/>
+                <w:sz w:val="18"/>
+                <w:szCs w:val="18"/>
+              </w:rPr>
+              <w:t xml:space="preserve">    </w:t>
+            </w:r>
+            <w:r>
+              <w:rPr>
+                <w:rFonts w:ascii="Courier New" w:eastAsia="Courier New" w:hAnsi="Courier New" w:cs="Courier New"/>
+                <w:color w:val="A31515"/>
+                <w:sz w:val="18"/>
+                <w:szCs w:val="18"/>
+              </w:rPr>
+              <w:t>"price</w:t>
+            </w:r>
+            <w:proofErr w:type="gramStart"/>
+            <w:r>
+              <w:rPr>
+                <w:rFonts w:ascii="Courier New" w:eastAsia="Courier New" w:hAnsi="Courier New" w:cs="Courier New"/>
+                <w:color w:val="A31515"/>
+                <w:sz w:val="18"/>
+                <w:szCs w:val="18"/>
+              </w:rPr>
+              <w:t>"</w:t>
+            </w:r>
+            <w:r>
+              <w:rPr>
+                <w:rFonts w:ascii="Courier New" w:eastAsia="Courier New" w:hAnsi="Courier New" w:cs="Courier New"/>
+                <w:sz w:val="18"/>
+                <w:szCs w:val="18"/>
+              </w:rPr>
+              <w:t xml:space="preserve"> :</w:t>
+            </w:r>
+            <w:proofErr w:type="gramEnd"/>
+            <w:r>
+              <w:rPr>
+                <w:rFonts w:ascii="Courier New" w:eastAsia="Courier New" w:hAnsi="Courier New" w:cs="Courier New"/>
+                <w:sz w:val="18"/>
+                <w:szCs w:val="18"/>
+              </w:rPr>
+              <w:t xml:space="preserve"> </w:t>
+            </w:r>
+            <w:r>
+              <w:rPr>
+                <w:rFonts w:ascii="Courier New" w:eastAsia="Courier New" w:hAnsi="Courier New" w:cs="Courier New"/>
+                <w:color w:val="0451A5"/>
+                <w:sz w:val="18"/>
+                <w:szCs w:val="18"/>
+              </w:rPr>
+              <w:t>200</w:t>
             </w:r>
           </w:p>
           <w:p>
@@ -1731,6 +1954,27 @@
               <w:spacing w:line="240" w:lineRule="auto"/>
               <w:jc w:val="both"/>
               <w:rPr>
+                <w:rFonts w:ascii="Courier New" w:eastAsia="Courier New" w:hAnsi="Courier New" w:cs="Courier New"/>
+                <w:sz w:val="18"/>
+                <w:szCs w:val="18"/>
+              </w:rPr>
+            </w:pPr>
+            <w:r>
+              <w:rPr>
+                <w:rFonts w:ascii="Courier New" w:eastAsia="Courier New" w:hAnsi="Courier New" w:cs="Courier New"/>
+                <w:sz w:val="18"/>
+                <w:szCs w:val="18"/>
+              </w:rPr>
+              <w:t>}</w:t>
+            </w:r>
+          </w:p>
+          <w:p>
+            <w:pPr>
+              <w:widowControl w:val="0"/>
+              <w:shd w:val="clear" w:color="auto" w:fill="FFFFFE"/>
+              <w:spacing w:line="240" w:lineRule="auto"/>
+              <w:jc w:val="both"/>
+              <w:rPr>
                 <w:i/>
               </w:rPr>
             </w:pPr>
@@ -1744,7 +1988,27 @@
               <w:rPr>
                 <w:i/>
               </w:rPr>
-              <w:t>Note: id (Long), bookName (String), bookType (Enum), author (String)</w:t>
+              <w:t>Note: id (Long), bookName (String), bookType (</w:t>
+            </w:r>
+            <w:proofErr w:type="spellStart"/>
+            <w:r>
+              <w:rPr>
+                <w:i/>
+              </w:rPr>
+              <w:t>Enum</w:t>
+            </w:r>
+            <w:proofErr w:type="spellEnd"/>
+            <w:r>
+              <w:rPr>
+                <w:i/>
+              </w:rPr>
+              <w:t>), author (String)</w:t>
+            </w:r>
+            <w:r>
+              <w:rPr>
+                <w:i/>
+              </w:rPr>
+              <w:t>, price (Long)</w:t>
             </w:r>
             <w:r>
               <w:rPr>
@@ -1759,6 +2023,16 @@
     <w:p>
       <w:pPr>
         <w:ind w:left="2160"/>
+        <w:jc w:val="both"/>
+      </w:pPr>
+    </w:p>
+    <w:p>
+      <w:pPr>
+        <w:jc w:val="both"/>
+      </w:pPr>
+    </w:p>
+    <w:p>
+      <w:pPr>
         <w:jc w:val="both"/>
       </w:pPr>
     </w:p>
@@ -1898,6 +2172,7 @@
               <w:jc w:val="both"/>
             </w:pPr>
             <w:r>
+              <w:lastRenderedPageBreak/>
               <w:t>URI</w:t>
             </w:r>
           </w:p>
@@ -2016,7 +2291,6 @@
                 <w:sz w:val="18"/>
                 <w:szCs w:val="18"/>
               </w:rPr>
-              <w:lastRenderedPageBreak/>
               <w:t>Res:</w:t>
             </w:r>
           </w:p>
@@ -2234,15 +2508,34 @@
                 <w:sz w:val="18"/>
                 <w:szCs w:val="18"/>
               </w:rPr>
-              <w:t>"author"</w:t>
-            </w:r>
-            <w:r>
-              <w:rPr>
-                <w:rFonts w:ascii="Courier New" w:eastAsia="Courier New" w:hAnsi="Courier New" w:cs="Courier New"/>
-                <w:sz w:val="18"/>
-                <w:szCs w:val="18"/>
-              </w:rPr>
-              <w:t xml:space="preserve"> : </w:t>
+              <w:t>"author</w:t>
+            </w:r>
+            <w:proofErr w:type="gramStart"/>
+            <w:r>
+              <w:rPr>
+                <w:rFonts w:ascii="Courier New" w:eastAsia="Courier New" w:hAnsi="Courier New" w:cs="Courier New"/>
+                <w:color w:val="A31515"/>
+                <w:sz w:val="18"/>
+                <w:szCs w:val="18"/>
+              </w:rPr>
+              <w:t>"</w:t>
+            </w:r>
+            <w:r>
+              <w:rPr>
+                <w:rFonts w:ascii="Courier New" w:eastAsia="Courier New" w:hAnsi="Courier New" w:cs="Courier New"/>
+                <w:sz w:val="18"/>
+                <w:szCs w:val="18"/>
+              </w:rPr>
+              <w:t xml:space="preserve"> :</w:t>
+            </w:r>
+            <w:proofErr w:type="gramEnd"/>
+            <w:r>
+              <w:rPr>
+                <w:rFonts w:ascii="Courier New" w:eastAsia="Courier New" w:hAnsi="Courier New" w:cs="Courier New"/>
+                <w:sz w:val="18"/>
+                <w:szCs w:val="18"/>
+              </w:rPr>
+              <w:t xml:space="preserve"> </w:t>
             </w:r>
             <w:r>
               <w:rPr>
@@ -2251,7 +2544,104 @@
                 <w:sz w:val="18"/>
                 <w:szCs w:val="18"/>
               </w:rPr>
-              <w:t>"Humaun Ahmed"</w:t>
+              <w:t>"</w:t>
+            </w:r>
+            <w:proofErr w:type="spellStart"/>
+            <w:r>
+              <w:rPr>
+                <w:rFonts w:ascii="Courier New" w:eastAsia="Courier New" w:hAnsi="Courier New" w:cs="Courier New"/>
+                <w:color w:val="0451A5"/>
+                <w:sz w:val="18"/>
+                <w:szCs w:val="18"/>
+              </w:rPr>
+              <w:t>Humaun</w:t>
+            </w:r>
+            <w:proofErr w:type="spellEnd"/>
+            <w:r>
+              <w:rPr>
+                <w:rFonts w:ascii="Courier New" w:eastAsia="Courier New" w:hAnsi="Courier New" w:cs="Courier New"/>
+                <w:color w:val="0451A5"/>
+                <w:sz w:val="18"/>
+                <w:szCs w:val="18"/>
+              </w:rPr>
+              <w:t xml:space="preserve"> Ahmed"</w:t>
+            </w:r>
+            <w:r>
+              <w:rPr>
+                <w:rFonts w:ascii="Courier New" w:eastAsia="Courier New" w:hAnsi="Courier New" w:cs="Courier New"/>
+                <w:color w:val="0451A5"/>
+                <w:sz w:val="18"/>
+                <w:szCs w:val="18"/>
+              </w:rPr>
+              <w:t>,</w:t>
+            </w:r>
+          </w:p>
+          <w:p>
+            <w:pPr>
+              <w:widowControl w:val="0"/>
+              <w:shd w:val="clear" w:color="auto" w:fill="FFFFFE"/>
+              <w:spacing w:line="240" w:lineRule="auto"/>
+              <w:jc w:val="both"/>
+              <w:rPr>
+                <w:rFonts w:ascii="Courier New" w:eastAsia="Courier New" w:hAnsi="Courier New" w:cs="Courier New"/>
+                <w:color w:val="0451A5"/>
+                <w:sz w:val="18"/>
+                <w:szCs w:val="18"/>
+              </w:rPr>
+            </w:pPr>
+            <w:r>
+              <w:rPr>
+                <w:rFonts w:ascii="Courier New" w:eastAsia="Courier New" w:hAnsi="Courier New" w:cs="Courier New"/>
+                <w:color w:val="0451A5"/>
+                <w:sz w:val="18"/>
+                <w:szCs w:val="18"/>
+              </w:rPr>
+              <w:t xml:space="preserve">    </w:t>
+            </w:r>
+            <w:r>
+              <w:rPr>
+                <w:rFonts w:ascii="Courier New" w:eastAsia="Courier New" w:hAnsi="Courier New" w:cs="Courier New"/>
+                <w:color w:val="A31515"/>
+                <w:sz w:val="18"/>
+                <w:szCs w:val="18"/>
+              </w:rPr>
+              <w:t>"price</w:t>
+            </w:r>
+            <w:proofErr w:type="gramStart"/>
+            <w:r>
+              <w:rPr>
+                <w:rFonts w:ascii="Courier New" w:eastAsia="Courier New" w:hAnsi="Courier New" w:cs="Courier New"/>
+                <w:color w:val="A31515"/>
+                <w:sz w:val="18"/>
+                <w:szCs w:val="18"/>
+              </w:rPr>
+              <w:t>"</w:t>
+            </w:r>
+            <w:r>
+              <w:rPr>
+                <w:rFonts w:ascii="Courier New" w:eastAsia="Courier New" w:hAnsi="Courier New" w:cs="Courier New"/>
+                <w:sz w:val="18"/>
+                <w:szCs w:val="18"/>
+              </w:rPr>
+              <w:t xml:space="preserve"> :</w:t>
+            </w:r>
+            <w:proofErr w:type="gramEnd"/>
+            <w:r>
+              <w:rPr>
+                <w:rFonts w:ascii="Courier New" w:eastAsia="Courier New" w:hAnsi="Courier New" w:cs="Courier New"/>
+                <w:sz w:val="18"/>
+                <w:szCs w:val="18"/>
+              </w:rPr>
+              <w:t xml:space="preserve"> </w:t>
+            </w:r>
+            <w:r>
+              <w:rPr>
+                <w:rFonts w:ascii="Courier New" w:eastAsia="Courier New" w:hAnsi="Courier New" w:cs="Courier New"/>
+                <w:color w:val="0451A5"/>
+                <w:sz w:val="18"/>
+                <w:szCs w:val="18"/>
+              </w:rPr>
+              <w:t>200</w:t>
             </w:r>
           </w:p>
           <w:p>
@@ -2276,6 +2666,16 @@
     <w:p>
       <w:pPr>
         <w:ind w:left="2160"/>
+        <w:jc w:val="both"/>
+      </w:pPr>
+    </w:p>
+    <w:p>
+      <w:pPr>
+        <w:jc w:val="both"/>
+      </w:pPr>
+    </w:p>
+    <w:p>
+      <w:pPr>
         <w:jc w:val="both"/>
       </w:pPr>
     </w:p>
@@ -2710,15 +3110,34 @@
                 <w:sz w:val="18"/>
                 <w:szCs w:val="18"/>
               </w:rPr>
-              <w:t>"author"</w:t>
-            </w:r>
-            <w:r>
-              <w:rPr>
-                <w:rFonts w:ascii="Courier New" w:eastAsia="Courier New" w:hAnsi="Courier New" w:cs="Courier New"/>
-                <w:sz w:val="18"/>
-                <w:szCs w:val="18"/>
-              </w:rPr>
-              <w:t xml:space="preserve"> : </w:t>
+              <w:t>"author</w:t>
+            </w:r>
+            <w:proofErr w:type="gramStart"/>
+            <w:r>
+              <w:rPr>
+                <w:rFonts w:ascii="Courier New" w:eastAsia="Courier New" w:hAnsi="Courier New" w:cs="Courier New"/>
+                <w:color w:val="A31515"/>
+                <w:sz w:val="18"/>
+                <w:szCs w:val="18"/>
+              </w:rPr>
+              <w:t>"</w:t>
+            </w:r>
+            <w:r>
+              <w:rPr>
+                <w:rFonts w:ascii="Courier New" w:eastAsia="Courier New" w:hAnsi="Courier New" w:cs="Courier New"/>
+                <w:sz w:val="18"/>
+                <w:szCs w:val="18"/>
+              </w:rPr>
+              <w:t xml:space="preserve"> :</w:t>
+            </w:r>
+            <w:proofErr w:type="gramEnd"/>
+            <w:r>
+              <w:rPr>
+                <w:rFonts w:ascii="Courier New" w:eastAsia="Courier New" w:hAnsi="Courier New" w:cs="Courier New"/>
+                <w:sz w:val="18"/>
+                <w:szCs w:val="18"/>
+              </w:rPr>
+              <w:t xml:space="preserve"> </w:t>
             </w:r>
             <w:r>
               <w:rPr>
@@ -2727,7 +3146,104 @@
                 <w:sz w:val="18"/>
                 <w:szCs w:val="18"/>
               </w:rPr>
-              <w:t>"Humaun Ahmed"</w:t>
+              <w:t>"</w:t>
+            </w:r>
+            <w:proofErr w:type="spellStart"/>
+            <w:r>
+              <w:rPr>
+                <w:rFonts w:ascii="Courier New" w:eastAsia="Courier New" w:hAnsi="Courier New" w:cs="Courier New"/>
+                <w:color w:val="0451A5"/>
+                <w:sz w:val="18"/>
+                <w:szCs w:val="18"/>
+              </w:rPr>
+              <w:t>Humaun</w:t>
+            </w:r>
+            <w:proofErr w:type="spellEnd"/>
+            <w:r>
+              <w:rPr>
+                <w:rFonts w:ascii="Courier New" w:eastAsia="Courier New" w:hAnsi="Courier New" w:cs="Courier New"/>
+                <w:color w:val="0451A5"/>
+                <w:sz w:val="18"/>
+                <w:szCs w:val="18"/>
+              </w:rPr>
+              <w:t xml:space="preserve"> Ahmed"</w:t>
+            </w:r>
+            <w:r>
+              <w:rPr>
+                <w:rFonts w:ascii="Courier New" w:eastAsia="Courier New" w:hAnsi="Courier New" w:cs="Courier New"/>
+                <w:color w:val="0451A5"/>
+                <w:sz w:val="18"/>
+                <w:szCs w:val="18"/>
+              </w:rPr>
+              <w:t>,</w:t>
+            </w:r>
+          </w:p>
+          <w:p>
+            <w:pPr>
+              <w:widowControl w:val="0"/>
+              <w:shd w:val="clear" w:color="auto" w:fill="FFFFFE"/>
+              <w:spacing w:line="240" w:lineRule="auto"/>
+              <w:jc w:val="both"/>
+              <w:rPr>
+                <w:rFonts w:ascii="Courier New" w:eastAsia="Courier New" w:hAnsi="Courier New" w:cs="Courier New"/>
+                <w:color w:val="0451A5"/>
+                <w:sz w:val="18"/>
+                <w:szCs w:val="18"/>
+              </w:rPr>
+            </w:pPr>
+            <w:r>
+              <w:rPr>
+                <w:rFonts w:ascii="Courier New" w:eastAsia="Courier New" w:hAnsi="Courier New" w:cs="Courier New"/>
+                <w:color w:val="0451A5"/>
+                <w:sz w:val="18"/>
+                <w:szCs w:val="18"/>
+              </w:rPr>
+              <w:t xml:space="preserve">    </w:t>
+            </w:r>
+            <w:r>
+              <w:rPr>
+                <w:rFonts w:ascii="Courier New" w:eastAsia="Courier New" w:hAnsi="Courier New" w:cs="Courier New"/>
+                <w:color w:val="A31515"/>
+                <w:sz w:val="18"/>
+                <w:szCs w:val="18"/>
+              </w:rPr>
+              <w:t>"price</w:t>
+            </w:r>
+            <w:proofErr w:type="gramStart"/>
+            <w:r>
+              <w:rPr>
+                <w:rFonts w:ascii="Courier New" w:eastAsia="Courier New" w:hAnsi="Courier New" w:cs="Courier New"/>
+                <w:color w:val="A31515"/>
+                <w:sz w:val="18"/>
+                <w:szCs w:val="18"/>
+              </w:rPr>
+              <w:t>"</w:t>
+            </w:r>
+            <w:r>
+              <w:rPr>
+                <w:rFonts w:ascii="Courier New" w:eastAsia="Courier New" w:hAnsi="Courier New" w:cs="Courier New"/>
+                <w:sz w:val="18"/>
+                <w:szCs w:val="18"/>
+              </w:rPr>
+              <w:t xml:space="preserve"> :</w:t>
+            </w:r>
+            <w:proofErr w:type="gramEnd"/>
+            <w:r>
+              <w:rPr>
+                <w:rFonts w:ascii="Courier New" w:eastAsia="Courier New" w:hAnsi="Courier New" w:cs="Courier New"/>
+                <w:sz w:val="18"/>
+                <w:szCs w:val="18"/>
+              </w:rPr>
+              <w:t xml:space="preserve"> </w:t>
+            </w:r>
+            <w:r>
+              <w:rPr>
+                <w:rFonts w:ascii="Courier New" w:eastAsia="Courier New" w:hAnsi="Courier New" w:cs="Courier New"/>
+                <w:color w:val="0451A5"/>
+                <w:sz w:val="18"/>
+                <w:szCs w:val="18"/>
+              </w:rPr>
+              <w:t>200</w:t>
             </w:r>
           </w:p>
           <w:p>
@@ -3002,15 +3518,34 @@
                 <w:sz w:val="18"/>
                 <w:szCs w:val="18"/>
               </w:rPr>
-              <w:t>"author"</w:t>
-            </w:r>
-            <w:r>
-              <w:rPr>
-                <w:rFonts w:ascii="Courier New" w:eastAsia="Courier New" w:hAnsi="Courier New" w:cs="Courier New"/>
-                <w:sz w:val="18"/>
-                <w:szCs w:val="18"/>
-              </w:rPr>
-              <w:t xml:space="preserve"> : </w:t>
+              <w:t>"author</w:t>
+            </w:r>
+            <w:proofErr w:type="gramStart"/>
+            <w:r>
+              <w:rPr>
+                <w:rFonts w:ascii="Courier New" w:eastAsia="Courier New" w:hAnsi="Courier New" w:cs="Courier New"/>
+                <w:color w:val="A31515"/>
+                <w:sz w:val="18"/>
+                <w:szCs w:val="18"/>
+              </w:rPr>
+              <w:t>"</w:t>
+            </w:r>
+            <w:r>
+              <w:rPr>
+                <w:rFonts w:ascii="Courier New" w:eastAsia="Courier New" w:hAnsi="Courier New" w:cs="Courier New"/>
+                <w:sz w:val="18"/>
+                <w:szCs w:val="18"/>
+              </w:rPr>
+              <w:t xml:space="preserve"> :</w:t>
+            </w:r>
+            <w:proofErr w:type="gramEnd"/>
+            <w:r>
+              <w:rPr>
+                <w:rFonts w:ascii="Courier New" w:eastAsia="Courier New" w:hAnsi="Courier New" w:cs="Courier New"/>
+                <w:sz w:val="18"/>
+                <w:szCs w:val="18"/>
+              </w:rPr>
+              <w:t xml:space="preserve"> </w:t>
             </w:r>
             <w:r>
               <w:rPr>
@@ -3019,7 +3554,113 @@
                 <w:sz w:val="18"/>
                 <w:szCs w:val="18"/>
               </w:rPr>
-              <w:t>"Humaun Ahmed"</w:t>
+              <w:t>"</w:t>
+            </w:r>
+            <w:proofErr w:type="spellStart"/>
+            <w:r>
+              <w:rPr>
+                <w:rFonts w:ascii="Courier New" w:eastAsia="Courier New" w:hAnsi="Courier New" w:cs="Courier New"/>
+                <w:color w:val="0451A5"/>
+                <w:sz w:val="18"/>
+                <w:szCs w:val="18"/>
+              </w:rPr>
+              <w:t>Humaun</w:t>
+            </w:r>
+            <w:proofErr w:type="spellEnd"/>
+            <w:r>
+              <w:rPr>
+                <w:rFonts w:ascii="Courier New" w:eastAsia="Courier New" w:hAnsi="Courier New" w:cs="Courier New"/>
+                <w:color w:val="0451A5"/>
+                <w:sz w:val="18"/>
+                <w:szCs w:val="18"/>
+              </w:rPr>
+              <w:t xml:space="preserve"> Ahmed"</w:t>
+            </w:r>
+            <w:r>
+              <w:rPr>
+                <w:rFonts w:ascii="Courier New" w:eastAsia="Courier New" w:hAnsi="Courier New" w:cs="Courier New"/>
+                <w:color w:val="0451A5"/>
+                <w:sz w:val="18"/>
+                <w:szCs w:val="18"/>
+              </w:rPr>
+              <w:t>,</w:t>
+            </w:r>
+          </w:p>
+          <w:p>
+            <w:pPr>
+              <w:widowControl w:val="0"/>
+              <w:shd w:val="clear" w:color="auto" w:fill="FFFFFE"/>
+              <w:spacing w:line="240" w:lineRule="auto"/>
+              <w:jc w:val="both"/>
+              <w:rPr>
+                <w:rFonts w:ascii="Courier New" w:eastAsia="Courier New" w:hAnsi="Courier New" w:cs="Courier New"/>
+                <w:color w:val="0451A5"/>
+                <w:sz w:val="18"/>
+                <w:szCs w:val="18"/>
+              </w:rPr>
+            </w:pPr>
+            <w:r>
+              <w:rPr>
+                <w:rFonts w:ascii="Courier New" w:eastAsia="Courier New" w:hAnsi="Courier New" w:cs="Courier New"/>
+                <w:color w:val="0451A5"/>
+                <w:sz w:val="18"/>
+                <w:szCs w:val="18"/>
+              </w:rPr>
+              <w:t xml:space="preserve">    </w:t>
+            </w:r>
+            <w:r>
+              <w:rPr>
+                <w:rFonts w:ascii="Courier New" w:eastAsia="Courier New" w:hAnsi="Courier New" w:cs="Courier New"/>
+                <w:color w:val="A31515"/>
+                <w:sz w:val="18"/>
+                <w:szCs w:val="18"/>
+              </w:rPr>
+              <w:t>"price</w:t>
+            </w:r>
+            <w:proofErr w:type="gramStart"/>
+            <w:r>
+              <w:rPr>
+                <w:rFonts w:ascii="Courier New" w:eastAsia="Courier New" w:hAnsi="Courier New" w:cs="Courier New"/>
+                <w:color w:val="A31515"/>
+                <w:sz w:val="18"/>
+                <w:szCs w:val="18"/>
+              </w:rPr>
+              <w:t>"</w:t>
+            </w:r>
+            <w:r>
+              <w:rPr>
+                <w:rFonts w:ascii="Courier New" w:eastAsia="Courier New" w:hAnsi="Courier New" w:cs="Courier New"/>
+                <w:sz w:val="18"/>
+                <w:szCs w:val="18"/>
+              </w:rPr>
+              <w:t xml:space="preserve"> :</w:t>
+            </w:r>
+            <w:proofErr w:type="gramEnd"/>
+            <w:r>
+              <w:rPr>
+                <w:rFonts w:ascii="Courier New" w:eastAsia="Courier New" w:hAnsi="Courier New" w:cs="Courier New"/>
+                <w:sz w:val="18"/>
+                <w:szCs w:val="18"/>
+              </w:rPr>
+              <w:t xml:space="preserve"> </w:t>
+            </w:r>
+            <w:r>
+              <w:rPr>
+                <w:rFonts w:ascii="Courier New" w:eastAsia="Courier New" w:hAnsi="Courier New" w:cs="Courier New"/>
+                <w:color w:val="0451A5"/>
+                <w:sz w:val="18"/>
+                <w:szCs w:val="18"/>
+              </w:rPr>
+              <w:t>3</w:t>
+            </w:r>
+            <w:r>
+              <w:rPr>
+                <w:rFonts w:ascii="Courier New" w:eastAsia="Courier New" w:hAnsi="Courier New" w:cs="Courier New"/>
+                <w:color w:val="0451A5"/>
+                <w:sz w:val="18"/>
+                <w:szCs w:val="18"/>
+              </w:rPr>
+              <w:t>00</w:t>
             </w:r>
           </w:p>
           <w:p>
@@ -3044,6 +3685,16 @@
     <w:p>
       <w:pPr>
         <w:ind w:left="2160"/>
+        <w:jc w:val="both"/>
+      </w:pPr>
+    </w:p>
+    <w:p>
+      <w:pPr>
+        <w:jc w:val="both"/>
+      </w:pPr>
+    </w:p>
+    <w:p>
+      <w:pPr>
         <w:jc w:val="both"/>
       </w:pPr>
     </w:p>
@@ -3277,6 +3928,11 @@
     <w:p>
       <w:pPr>
         <w:ind w:left="2160"/>
+        <w:jc w:val="both"/>
+      </w:pPr>
+    </w:p>
+    <w:p>
+      <w:pPr>
         <w:jc w:val="both"/>
       </w:pPr>
     </w:p>
@@ -3381,6 +4037,60 @@
     </w:p>
     <w:p>
       <w:pPr>
+        <w:ind w:left="720"/>
+        <w:jc w:val="both"/>
+      </w:pPr>
+    </w:p>
+    <w:p>
+      <w:pPr>
+        <w:ind w:left="720"/>
+        <w:jc w:val="both"/>
+      </w:pPr>
+    </w:p>
+    <w:p>
+      <w:pPr>
+        <w:ind w:left="720"/>
+        <w:jc w:val="both"/>
+      </w:pPr>
+    </w:p>
+    <w:p>
+      <w:pPr>
+        <w:ind w:left="720"/>
+        <w:jc w:val="both"/>
+      </w:pPr>
+    </w:p>
+    <w:p>
+      <w:pPr>
+        <w:ind w:left="720"/>
+        <w:jc w:val="both"/>
+      </w:pPr>
+    </w:p>
+    <w:p>
+      <w:pPr>
+        <w:ind w:left="720"/>
+        <w:jc w:val="both"/>
+      </w:pPr>
+    </w:p>
+    <w:p>
+      <w:pPr>
+        <w:ind w:left="720"/>
+        <w:jc w:val="both"/>
+      </w:pPr>
+    </w:p>
+    <w:p>
+      <w:pPr>
+        <w:ind w:left="720"/>
+        <w:jc w:val="both"/>
+      </w:pPr>
+    </w:p>
+    <w:p>
+      <w:pPr>
+        <w:ind w:left="720"/>
+        <w:jc w:val="both"/>
+      </w:pPr>
+    </w:p>
+    <w:p>
+      <w:pPr>
         <w:numPr>
           <w:ilvl w:val="0"/>
           <w:numId w:val="7"/>
@@ -3422,7 +4132,7 @@
           <w:noProof/>
         </w:rPr>
         <w:drawing>
-          <wp:anchor distT="0" distB="0" distL="114300" distR="114300" simplePos="0" relativeHeight="251659264" behindDoc="0" locked="0" layoutInCell="1" allowOverlap="1" wp14:anchorId="7CF9D599" wp14:editId="1C4FD72F">
+          <wp:anchor distT="0" distB="0" distL="114300" distR="114300" simplePos="0" relativeHeight="251659264" behindDoc="0" locked="0" layoutInCell="1" allowOverlap="1" wp14:anchorId="7CF9D599" wp14:editId="13378B34">
             <wp:simplePos x="0" y="0"/>
             <wp:positionH relativeFrom="column">
               <wp:posOffset>456988</wp:posOffset>
@@ -3468,6 +4178,12 @@
                 </pic:pic>
               </a:graphicData>
             </a:graphic>
+            <wp14:sizeRelH relativeFrom="margin">
+              <wp14:pctWidth>0</wp14:pctWidth>
+            </wp14:sizeRelH>
+            <wp14:sizeRelV relativeFrom="margin">
+              <wp14:pctHeight>0</wp14:pctHeight>
+            </wp14:sizeRelV>
           </wp:anchor>
         </w:drawing>
       </w:r>
@@ -4170,6 +4886,13 @@
     </w:p>
     <w:p>
       <w:pPr>
+        <w:jc w:val="both"/>
+      </w:pPr>
+      <w:bookmarkStart w:id="0" w:name="_GoBack"/>
+      <w:bookmarkEnd w:id="0"/>
+    </w:p>
+    <w:p>
+      <w:pPr>
         <w:numPr>
           <w:ilvl w:val="0"/>
           <w:numId w:val="4"/>
@@ -4180,6 +4903,7 @@
         <w:rPr>
           <w:b/>
         </w:rPr>
+        <w:lastRenderedPageBreak/>
         <w:t>How to submit</w:t>
       </w:r>
     </w:p>

</xml_diff>